<commit_message>
fixed some links in how to doc
</commit_message>
<xml_diff>
--- a/GINstack-Tier3-Uploads-HowTo.docx
+++ b/GINstack-Tier3-Uploads-HowTo.docx
@@ -1,6 +1,6 @@
 
 <file path=word/document.xml><?xml version="1.0" encoding="utf-8"?>
-<w:document xmlns:wpc="http://schemas.microsoft.com/office/word/2010/wordprocessingCanvas" xmlns:mc="http://schemas.openxmlformats.org/markup-compatibility/2006" xmlns:o="urn:schemas-microsoft-com:office:office" xmlns:r="http://schemas.openxmlformats.org/officeDocument/2006/relationships" xmlns:m="http://schemas.openxmlformats.org/officeDocument/2006/math" xmlns:v="urn:schemas-microsoft-com:vml" xmlns:wp14="http://schemas.microsoft.com/office/word/2010/wordprocessingDrawing" xmlns:wp="http://schemas.openxmlformats.org/drawingml/2006/wordprocessingDrawing" xmlns:w10="urn:schemas-microsoft-com:office:word" xmlns:w="http://schemas.openxmlformats.org/wordprocessingml/2006/main" xmlns:w14="http://schemas.microsoft.com/office/word/2010/wordml" xmlns:wpg="http://schemas.microsoft.com/office/word/2010/wordprocessingGroup" xmlns:wpi="http://schemas.microsoft.com/office/word/2010/wordprocessingInk" xmlns:wne="http://schemas.microsoft.com/office/word/2006/wordml" xmlns:wps="http://schemas.microsoft.com/office/word/2010/wordprocessingShape" mc:Ignorable="w14 wp14">
+<w:document xmlns:wpc="http://schemas.microsoft.com/office/word/2010/wordprocessingCanvas" xmlns:mc="http://schemas.openxmlformats.org/markup-compatibility/2006" xmlns:o="urn:schemas-microsoft-com:office:office" xmlns:r="http://schemas.openxmlformats.org/officeDocument/2006/relationships" xmlns:m="http://schemas.openxmlformats.org/officeDocument/2006/math" xmlns:v="urn:schemas-microsoft-com:vml" xmlns:wp14="http://schemas.microsoft.com/office/word/2010/wordprocessingDrawing" xmlns:wp="http://schemas.openxmlformats.org/drawingml/2006/wordprocessingDrawing" xmlns:w10="urn:schemas-microsoft-com:office:word" xmlns:w="http://schemas.openxmlformats.org/wordprocessingml/2006/main" xmlns:w14="http://schemas.microsoft.com/office/word/2010/wordml" xmlns:w15="http://schemas.microsoft.com/office/word/2012/wordml" xmlns:wpg="http://schemas.microsoft.com/office/word/2010/wordprocessingGroup" xmlns:wpi="http://schemas.microsoft.com/office/word/2010/wordprocessingInk" xmlns:wne="http://schemas.microsoft.com/office/word/2006/wordml" xmlns:wps="http://schemas.microsoft.com/office/word/2010/wordprocessingShape" mc:Ignorable="w14 w15 wp14">
   <w:body>
     <w:p>
       <w:pPr>
@@ -22,13 +22,10 @@
           <w:sz w:val="36"/>
           <w:szCs w:val="36"/>
         </w:rPr>
-        <w:t>Publish tier 3 web services with GINstack</w:t>
-      </w:r>
-    </w:p>
-    <w:p>
-      <w:pPr>
-        <w:spacing w:before="100" w:beforeAutospacing="1" w:after="100" w:afterAutospacing="1" w:line="240" w:lineRule="auto"/>
-        <w:outlineLvl w:val="1"/>
+        <w:t xml:space="preserve">Publish tier 3 web services with </w:t>
+      </w:r>
+      <w:proofErr w:type="spellStart"/>
+      <w:r>
         <w:rPr>
           <w:rFonts w:ascii="Times New Roman" w:eastAsia="Times New Roman" w:hAnsi="Times New Roman" w:cs="Times New Roman"/>
           <w:b/>
@@ -36,6 +33,21 @@
           <w:sz w:val="36"/>
           <w:szCs w:val="36"/>
         </w:rPr>
+        <w:t>GINstack</w:t>
+      </w:r>
+      <w:proofErr w:type="spellEnd"/>
+    </w:p>
+    <w:p>
+      <w:pPr>
+        <w:spacing w:before="100" w:beforeAutospacing="1" w:after="100" w:afterAutospacing="1" w:line="240" w:lineRule="auto"/>
+        <w:outlineLvl w:val="1"/>
+        <w:rPr>
+          <w:rFonts w:ascii="Times New Roman" w:eastAsia="Times New Roman" w:hAnsi="Times New Roman" w:cs="Times New Roman"/>
+          <w:b/>
+          <w:bCs/>
+          <w:sz w:val="36"/>
+          <w:szCs w:val="36"/>
+        </w:rPr>
       </w:pPr>
     </w:p>
     <w:p>
@@ -62,37 +74,58 @@
           <w:szCs w:val="24"/>
         </w:rPr>
         <w:t xml:space="preserve"> types of data may be upload. See </w:t>
+      </w:r>
+      <w:hyperlink r:id="rId5" w:history="1">
+        <w:r>
+          <w:rPr>
+            <w:rStyle w:val="Hyperlink"/>
+            <w:rFonts w:ascii="Times New Roman" w:eastAsia="Times New Roman" w:hAnsi="Times New Roman" w:cs="Times New Roman"/>
+            <w:sz w:val="24"/>
+            <w:szCs w:val="24"/>
+          </w:rPr>
+          <w:t>Data Models</w:t>
+        </w:r>
+      </w:hyperlink>
+      <w:r>
+        <w:rPr>
+          <w:rFonts w:ascii="Times New Roman" w:eastAsia="Times New Roman" w:hAnsi="Times New Roman" w:cs="Times New Roman"/>
+          <w:color w:val="0000FF"/>
+          <w:sz w:val="24"/>
+          <w:szCs w:val="24"/>
+          <w:u w:val="single"/>
+        </w:rPr>
+        <w:t xml:space="preserve">, </w:t>
       </w:r>
       <w:hyperlink r:id="rId6" w:history="1">
         <w:r>
           <w:rPr>
+            <w:rStyle w:val="Hyperlink"/>
             <w:rFonts w:ascii="Times New Roman" w:eastAsia="Times New Roman" w:hAnsi="Times New Roman" w:cs="Times New Roman"/>
-            <w:color w:val="0000FF"/>
             <w:sz w:val="24"/>
             <w:szCs w:val="24"/>
-            <w:u w:val="single"/>
           </w:rPr>
-          <w:t>Data Models, Exchange Methods, and Metad</w:t>
+          <w:t>Exchange Methods</w:t>
         </w:r>
+      </w:hyperlink>
+      <w:r>
+        <w:rPr>
+          <w:rFonts w:ascii="Times New Roman" w:eastAsia="Times New Roman" w:hAnsi="Times New Roman" w:cs="Times New Roman"/>
+          <w:color w:val="0000FF"/>
+          <w:sz w:val="24"/>
+          <w:szCs w:val="24"/>
+          <w:u w:val="single"/>
+        </w:rPr>
+        <w:t xml:space="preserve">, and </w:t>
+      </w:r>
+      <w:hyperlink r:id="rId7" w:history="1">
         <w:r>
           <w:rPr>
+            <w:rStyle w:val="Hyperlink"/>
             <w:rFonts w:ascii="Times New Roman" w:eastAsia="Times New Roman" w:hAnsi="Times New Roman" w:cs="Times New Roman"/>
-            <w:color w:val="0000FF"/>
             <w:sz w:val="24"/>
             <w:szCs w:val="24"/>
-            <w:u w:val="single"/>
           </w:rPr>
-          <w:t>a</w:t>
-        </w:r>
-        <w:r>
-          <w:rPr>
-            <w:rFonts w:ascii="Times New Roman" w:eastAsia="Times New Roman" w:hAnsi="Times New Roman" w:cs="Times New Roman"/>
-            <w:color w:val="0000FF"/>
-            <w:sz w:val="24"/>
-            <w:szCs w:val="24"/>
-            <w:u w:val="single"/>
-          </w:rPr>
-          <w:t>ta page</w:t>
+          <w:t>Metadata page</w:t>
         </w:r>
       </w:hyperlink>
       <w:r>
@@ -133,9 +166,27 @@
           <w:sz w:val="24"/>
           <w:szCs w:val="24"/>
         </w:rPr>
-        <w:t xml:space="preserve">: Tier 3 structured and standardized data (CSV files). Files submitted here must be “schema-valid”, which refers to the file as is conforming to the standards of a given information exhange schema. The blank Excel files for a given information exchange are found at </w:t>
-      </w:r>
-      <w:hyperlink r:id="rId7" w:tgtFrame="_blank" w:history="1">
+        <w:t xml:space="preserve">: Tier 3 structured and standardized data (CSV files). Files submitted here must be “schema-valid”, which refers to the file as is conforming to the standards of a given information </w:t>
+      </w:r>
+      <w:proofErr w:type="spellStart"/>
+      <w:r>
+        <w:rPr>
+          <w:rFonts w:ascii="Times New Roman" w:eastAsia="Times New Roman" w:hAnsi="Times New Roman" w:cs="Times New Roman"/>
+          <w:sz w:val="24"/>
+          <w:szCs w:val="24"/>
+        </w:rPr>
+        <w:t>exhange</w:t>
+      </w:r>
+      <w:proofErr w:type="spellEnd"/>
+      <w:r>
+        <w:rPr>
+          <w:rFonts w:ascii="Times New Roman" w:eastAsia="Times New Roman" w:hAnsi="Times New Roman" w:cs="Times New Roman"/>
+          <w:sz w:val="24"/>
+          <w:szCs w:val="24"/>
+        </w:rPr>
+        <w:t xml:space="preserve"> schema. The blank Excel files for a given information exchange are found at </w:t>
+      </w:r>
+      <w:hyperlink r:id="rId8" w:tgtFrame="_blank" w:history="1">
         <w:r>
           <w:rPr>
             <w:rFonts w:ascii="Times New Roman" w:eastAsia="Times New Roman" w:hAnsi="Times New Roman" w:cs="Times New Roman"/>
@@ -155,7 +206,7 @@
         </w:rPr>
         <w:t xml:space="preserve">. When data conforms to these specifications (field headings, data types, etc.) the file can be validated at </w:t>
       </w:r>
-      <w:hyperlink r:id="rId8" w:tgtFrame="_blank" w:history="1">
+      <w:hyperlink r:id="rId9" w:tgtFrame="_blank" w:history="1">
         <w:r>
           <w:rPr>
             <w:rFonts w:ascii="Times New Roman" w:eastAsia="Times New Roman" w:hAnsi="Times New Roman" w:cs="Times New Roman"/>
@@ -268,7 +319,25 @@
           <w:sz w:val="24"/>
           <w:szCs w:val="24"/>
         </w:rPr>
-        <w:t xml:space="preserve"> in your GINstack node</w:t>
+        <w:t xml:space="preserve"> in your </w:t>
+      </w:r>
+      <w:proofErr w:type="spellStart"/>
+      <w:r>
+        <w:rPr>
+          <w:rFonts w:ascii="Times New Roman" w:eastAsia="Times New Roman" w:hAnsi="Times New Roman" w:cs="Times New Roman"/>
+          <w:sz w:val="24"/>
+          <w:szCs w:val="24"/>
+        </w:rPr>
+        <w:t>GINstack</w:t>
+      </w:r>
+      <w:proofErr w:type="spellEnd"/>
+      <w:r>
+        <w:rPr>
+          <w:rFonts w:ascii="Times New Roman" w:eastAsia="Times New Roman" w:hAnsi="Times New Roman" w:cs="Times New Roman"/>
+          <w:sz w:val="24"/>
+          <w:szCs w:val="24"/>
+        </w:rPr>
+        <w:t xml:space="preserve"> node</w:t>
       </w:r>
       <w:r>
         <w:rPr>
@@ -576,7 +645,7 @@
         </w:rPr>
         <w:t xml:space="preserve"> </w:t>
       </w:r>
-      <w:hyperlink r:id="rId9" w:history="1">
+      <w:hyperlink r:id="rId10" w:history="1">
         <w:r>
           <w:rPr>
             <w:rStyle w:val="Hyperlink"/>
@@ -603,7 +672,7 @@
         </w:rPr>
         <w:t xml:space="preserve"> </w:t>
       </w:r>
-      <w:hyperlink r:id="rId10" w:tgtFrame="_blank" w:history="1">
+      <w:hyperlink r:id="rId11" w:tgtFrame="_blank" w:history="1">
         <w:r>
           <w:rPr>
             <w:rFonts w:ascii="Times New Roman" w:eastAsia="Times New Roman" w:hAnsi="Times New Roman" w:cs="Times New Roman"/>
@@ -725,7 +794,7 @@
           <w:szCs w:val="24"/>
         </w:rPr>
       </w:pPr>
-      <w:hyperlink r:id="rId11" w:tgtFrame="_blank" w:history="1">
+      <w:hyperlink r:id="rId12" w:tgtFrame="_blank" w:history="1">
         <w:r>
           <w:rPr>
             <w:rFonts w:ascii="Times New Roman" w:eastAsia="Times New Roman" w:hAnsi="Times New Roman" w:cs="Times New Roman"/>
@@ -751,7 +820,7 @@
           <w:szCs w:val="24"/>
         </w:rPr>
       </w:pPr>
-      <w:hyperlink r:id="rId12" w:tgtFrame="_blank" w:history="1">
+      <w:hyperlink r:id="rId13" w:tgtFrame="_blank" w:history="1">
         <w:r>
           <w:rPr>
             <w:rFonts w:ascii="Times New Roman" w:eastAsia="Times New Roman" w:hAnsi="Times New Roman" w:cs="Times New Roman"/>
@@ -777,7 +846,7 @@
           <w:szCs w:val="24"/>
         </w:rPr>
       </w:pPr>
-      <w:hyperlink r:id="rId13" w:tgtFrame="_blank" w:history="1">
+      <w:hyperlink r:id="rId14" w:tgtFrame="_blank" w:history="1">
         <w:r>
           <w:rPr>
             <w:rFonts w:ascii="Times New Roman" w:eastAsia="Times New Roman" w:hAnsi="Times New Roman" w:cs="Times New Roman"/>
@@ -803,7 +872,7 @@
           <w:szCs w:val="24"/>
         </w:rPr>
       </w:pPr>
-      <w:hyperlink r:id="rId14" w:tgtFrame="_blank" w:history="1">
+      <w:hyperlink r:id="rId15" w:tgtFrame="_blank" w:history="1">
         <w:r>
           <w:rPr>
             <w:rFonts w:ascii="Times New Roman" w:eastAsia="Times New Roman" w:hAnsi="Times New Roman" w:cs="Times New Roman"/>
@@ -964,15 +1033,27 @@
         </w:rPr>
         <w:t xml:space="preserve">When finished, click </w:t>
       </w:r>
-      <w:r>
-        <w:rPr>
-          <w:rFonts w:ascii="Times New Roman" w:eastAsia="Times New Roman" w:hAnsi="Times New Roman" w:cs="Times New Roman"/>
-          <w:b/>
-          <w:bCs/>
-          <w:sz w:val="24"/>
-          <w:szCs w:val="24"/>
-        </w:rPr>
-        <w:t>Next: Add Data</w:t>
+      <w:proofErr w:type="gramStart"/>
+      <w:r>
+        <w:rPr>
+          <w:rFonts w:ascii="Times New Roman" w:eastAsia="Times New Roman" w:hAnsi="Times New Roman" w:cs="Times New Roman"/>
+          <w:b/>
+          <w:bCs/>
+          <w:sz w:val="24"/>
+          <w:szCs w:val="24"/>
+        </w:rPr>
+        <w:t>Next</w:t>
+      </w:r>
+      <w:proofErr w:type="gramEnd"/>
+      <w:r>
+        <w:rPr>
+          <w:rFonts w:ascii="Times New Roman" w:eastAsia="Times New Roman" w:hAnsi="Times New Roman" w:cs="Times New Roman"/>
+          <w:b/>
+          <w:bCs/>
+          <w:sz w:val="24"/>
+          <w:szCs w:val="24"/>
+        </w:rPr>
+        <w:t>: Add Data</w:t>
       </w:r>
       <w:r>
         <w:rPr>
@@ -1040,7 +1121,7 @@
         </w:rPr>
         <w:t xml:space="preserve">Upload a schema-valid CSV file of data in a content model from your local machine. You can pre-validate your data file at </w:t>
       </w:r>
-      <w:hyperlink r:id="rId15" w:history="1">
+      <w:hyperlink r:id="rId16" w:history="1">
         <w:r>
           <w:rPr>
             <w:rStyle w:val="Hyperlink"/>
@@ -1059,7 +1140,7 @@
         </w:rPr>
         <w:t xml:space="preserve"> or by using ArcMap and the </w:t>
       </w:r>
-      <w:hyperlink r:id="rId16" w:history="1">
+      <w:hyperlink r:id="rId17" w:history="1">
         <w:r>
           <w:rPr>
             <w:rStyle w:val="Hyperlink"/>
@@ -1115,9 +1196,27 @@
           <w:sz w:val="24"/>
           <w:szCs w:val="24"/>
         </w:rPr>
-        <w:t xml:space="preserve">: This will be the name of your web service (AZWellLogs). Please see the </w:t>
-      </w:r>
-      <w:hyperlink r:id="rId17" w:history="1">
+        <w:t>: This will be the name of your web service (</w:t>
+      </w:r>
+      <w:proofErr w:type="spellStart"/>
+      <w:r>
+        <w:rPr>
+          <w:rFonts w:ascii="Times New Roman" w:eastAsia="Times New Roman" w:hAnsi="Times New Roman" w:cs="Times New Roman"/>
+          <w:sz w:val="24"/>
+          <w:szCs w:val="24"/>
+        </w:rPr>
+        <w:t>AZWellLogs</w:t>
+      </w:r>
+      <w:proofErr w:type="spellEnd"/>
+      <w:r>
+        <w:rPr>
+          <w:rFonts w:ascii="Times New Roman" w:eastAsia="Times New Roman" w:hAnsi="Times New Roman" w:cs="Times New Roman"/>
+          <w:sz w:val="24"/>
+          <w:szCs w:val="24"/>
+        </w:rPr>
+        <w:t xml:space="preserve">). Please see the </w:t>
+      </w:r>
+      <w:hyperlink r:id="rId18" w:history="1">
         <w:r>
           <w:rPr>
             <w:rStyle w:val="Hyperlink"/>
@@ -1136,6 +1235,7 @@
           </w:rPr>
           <w:t xml:space="preserve">GitHub </w:t>
         </w:r>
+        <w:proofErr w:type="spellStart"/>
         <w:r>
           <w:rPr>
             <w:rStyle w:val="Hyperlink"/>
@@ -1145,6 +1245,7 @@
           </w:rPr>
           <w:t>wiiki</w:t>
         </w:r>
+        <w:proofErr w:type="spellEnd"/>
       </w:hyperlink>
       <w:r>
         <w:rPr>
@@ -1194,6 +1295,8 @@
         </w:rPr>
         <w:t>the dataset</w:t>
       </w:r>
+      <w:bookmarkStart w:id="0" w:name="_GoBack"/>
+      <w:bookmarkEnd w:id="0"/>
     </w:p>
     <w:p>
       <w:pPr>
@@ -1363,7 +1466,25 @@
           <w:sz w:val="24"/>
           <w:szCs w:val="24"/>
         </w:rPr>
-        <w:t xml:space="preserve"> A validation routine will be preformed on your file to ensure that it validates against the schema specified from the </w:t>
+        <w:t xml:space="preserve"> A validation routine will be </w:t>
+      </w:r>
+      <w:proofErr w:type="spellStart"/>
+      <w:r>
+        <w:rPr>
+          <w:rFonts w:ascii="Times New Roman" w:eastAsia="Times New Roman" w:hAnsi="Times New Roman" w:cs="Times New Roman"/>
+          <w:sz w:val="24"/>
+          <w:szCs w:val="24"/>
+        </w:rPr>
+        <w:t>preformed</w:t>
+      </w:r>
+      <w:proofErr w:type="spellEnd"/>
+      <w:r>
+        <w:rPr>
+          <w:rFonts w:ascii="Times New Roman" w:eastAsia="Times New Roman" w:hAnsi="Times New Roman" w:cs="Times New Roman"/>
+          <w:sz w:val="24"/>
+          <w:szCs w:val="24"/>
+        </w:rPr>
+        <w:t xml:space="preserve"> on your file to ensure that it validates against the schema specified from the </w:t>
       </w:r>
       <w:r>
         <w:rPr>
@@ -1380,10 +1501,26 @@
           <w:sz w:val="24"/>
           <w:szCs w:val="24"/>
         </w:rPr>
-        <w:t xml:space="preserve"> drop-down above. If the file validates, the services will be published through GeoServer; if the file does not validate, you will be directed to begin the file upload process over again with a corrected file.</w:t>
-      </w:r>
-      <w:bookmarkStart w:id="0" w:name="_GoBack"/>
-      <w:bookmarkEnd w:id="0"/>
+        <w:t xml:space="preserve"> drop-down above. If the file validates, the services will be published through </w:t>
+      </w:r>
+      <w:proofErr w:type="spellStart"/>
+      <w:r>
+        <w:rPr>
+          <w:rFonts w:ascii="Times New Roman" w:eastAsia="Times New Roman" w:hAnsi="Times New Roman" w:cs="Times New Roman"/>
+          <w:sz w:val="24"/>
+          <w:szCs w:val="24"/>
+        </w:rPr>
+        <w:t>GeoServer</w:t>
+      </w:r>
+      <w:proofErr w:type="spellEnd"/>
+      <w:r>
+        <w:rPr>
+          <w:rFonts w:ascii="Times New Roman" w:eastAsia="Times New Roman" w:hAnsi="Times New Roman" w:cs="Times New Roman"/>
+          <w:sz w:val="24"/>
+          <w:szCs w:val="24"/>
+        </w:rPr>
+        <w:t>; if the file does not validate, you will be directed to begin the file upload process over again with a corrected file.</w:t>
+      </w:r>
     </w:p>
     <w:p>
       <w:pPr>
@@ -1468,8 +1605,8 @@
 </file>
 
 <file path=word/numbering.xml><?xml version="1.0" encoding="utf-8"?>
-<w:numbering xmlns:wpc="http://schemas.microsoft.com/office/word/2010/wordprocessingCanvas" xmlns:mc="http://schemas.openxmlformats.org/markup-compatibility/2006" xmlns:o="urn:schemas-microsoft-com:office:office" xmlns:r="http://schemas.openxmlformats.org/officeDocument/2006/relationships" xmlns:m="http://schemas.openxmlformats.org/officeDocument/2006/math" xmlns:v="urn:schemas-microsoft-com:vml" xmlns:wp14="http://schemas.microsoft.com/office/word/2010/wordprocessingDrawing" xmlns:wp="http://schemas.openxmlformats.org/drawingml/2006/wordprocessingDrawing" xmlns:w10="urn:schemas-microsoft-com:office:word" xmlns:w="http://schemas.openxmlformats.org/wordprocessingml/2006/main" xmlns:w14="http://schemas.microsoft.com/office/word/2010/wordml" xmlns:wpg="http://schemas.microsoft.com/office/word/2010/wordprocessingGroup" xmlns:wpi="http://schemas.microsoft.com/office/word/2010/wordprocessingInk" xmlns:wne="http://schemas.microsoft.com/office/word/2006/wordml" xmlns:wps="http://schemas.microsoft.com/office/word/2010/wordprocessingShape" mc:Ignorable="w14 wp14">
-  <w:abstractNum w:abstractNumId="0">
+<w:numbering xmlns:wpc="http://schemas.microsoft.com/office/word/2010/wordprocessingCanvas" xmlns:mc="http://schemas.openxmlformats.org/markup-compatibility/2006" xmlns:o="urn:schemas-microsoft-com:office:office" xmlns:r="http://schemas.openxmlformats.org/officeDocument/2006/relationships" xmlns:m="http://schemas.openxmlformats.org/officeDocument/2006/math" xmlns:v="urn:schemas-microsoft-com:vml" xmlns:wp14="http://schemas.microsoft.com/office/word/2010/wordprocessingDrawing" xmlns:wp="http://schemas.openxmlformats.org/drawingml/2006/wordprocessingDrawing" xmlns:w10="urn:schemas-microsoft-com:office:word" xmlns:w="http://schemas.openxmlformats.org/wordprocessingml/2006/main" xmlns:w14="http://schemas.microsoft.com/office/word/2010/wordml" xmlns:w15="http://schemas.microsoft.com/office/word/2012/wordml" xmlns:wpg="http://schemas.microsoft.com/office/word/2010/wordprocessingGroup" xmlns:wpi="http://schemas.microsoft.com/office/word/2010/wordprocessingInk" xmlns:wne="http://schemas.microsoft.com/office/word/2006/wordml" xmlns:wps="http://schemas.microsoft.com/office/word/2010/wordprocessingShape" mc:Ignorable="w14 w15 wp14">
+  <w:abstractNum w:abstractNumId="0" w15:restartNumberingAfterBreak="0">
     <w:nsid w:val="174D1E7E"/>
     <w:multiLevelType w:val="multilevel"/>
     <w:tmpl w:val="FCA27B10"/>
@@ -1618,7 +1755,7 @@
       </w:rPr>
     </w:lvl>
   </w:abstractNum>
-  <w:abstractNum w:abstractNumId="1">
+  <w:abstractNum w:abstractNumId="1" w15:restartNumberingAfterBreak="0">
     <w:nsid w:val="2B4D689E"/>
     <w:multiLevelType w:val="multilevel"/>
     <w:tmpl w:val="717AF8D0"/>
@@ -1767,7 +1904,7 @@
       </w:rPr>
     </w:lvl>
   </w:abstractNum>
-  <w:abstractNum w:abstractNumId="2">
+  <w:abstractNum w:abstractNumId="2" w15:restartNumberingAfterBreak="0">
     <w:nsid w:val="2BD11CC2"/>
     <w:multiLevelType w:val="hybridMultilevel"/>
     <w:tmpl w:val="D3E45E1A"/>
@@ -1880,7 +2017,7 @@
       </w:rPr>
     </w:lvl>
   </w:abstractNum>
-  <w:abstractNum w:abstractNumId="3">
+  <w:abstractNum w:abstractNumId="3" w15:restartNumberingAfterBreak="0">
     <w:nsid w:val="384976E4"/>
     <w:multiLevelType w:val="multilevel"/>
     <w:tmpl w:val="9056CF8C"/>
@@ -2029,7 +2166,7 @@
       </w:rPr>
     </w:lvl>
   </w:abstractNum>
-  <w:abstractNum w:abstractNumId="4">
+  <w:abstractNum w:abstractNumId="4" w15:restartNumberingAfterBreak="0">
     <w:nsid w:val="5AED796B"/>
     <w:multiLevelType w:val="multilevel"/>
     <w:tmpl w:val="950C5124"/>
@@ -2197,7 +2334,7 @@
 </file>
 
 <file path=word/styles.xml><?xml version="1.0" encoding="utf-8"?>
-<w:styles xmlns:mc="http://schemas.openxmlformats.org/markup-compatibility/2006" xmlns:r="http://schemas.openxmlformats.org/officeDocument/2006/relationships" xmlns:w="http://schemas.openxmlformats.org/wordprocessingml/2006/main" xmlns:w14="http://schemas.microsoft.com/office/word/2010/wordml" mc:Ignorable="w14">
+<w:styles xmlns:mc="http://schemas.openxmlformats.org/markup-compatibility/2006" xmlns:r="http://schemas.openxmlformats.org/officeDocument/2006/relationships" xmlns:w="http://schemas.openxmlformats.org/wordprocessingml/2006/main" xmlns:w14="http://schemas.microsoft.com/office/word/2010/wordml" xmlns:w15="http://schemas.microsoft.com/office/word/2012/wordml" mc:Ignorable="w14 w15">
   <w:docDefaults>
     <w:rPrDefault>
       <w:rPr>
@@ -2213,490 +2350,378 @@
       </w:pPr>
     </w:pPrDefault>
   </w:docDefaults>
-  <w:latentStyles w:defLockedState="0" w:defUIPriority="99" w:defSemiHidden="1" w:defUnhideWhenUsed="1" w:defQFormat="0" w:count="267">
-    <w:lsdException w:name="Normal" w:semiHidden="0" w:uiPriority="0" w:unhideWhenUsed="0" w:qFormat="1"/>
-    <w:lsdException w:name="heading 1" w:semiHidden="0" w:uiPriority="9" w:unhideWhenUsed="0" w:qFormat="1"/>
-    <w:lsdException w:name="heading 2" w:uiPriority="9" w:qFormat="1"/>
-    <w:lsdException w:name="heading 3" w:uiPriority="9" w:qFormat="1"/>
-    <w:lsdException w:name="heading 4" w:uiPriority="9" w:qFormat="1"/>
-    <w:lsdException w:name="heading 5" w:uiPriority="9" w:qFormat="1"/>
-    <w:lsdException w:name="heading 6" w:uiPriority="9" w:qFormat="1"/>
-    <w:lsdException w:name="heading 7" w:uiPriority="9" w:qFormat="1"/>
-    <w:lsdException w:name="heading 8" w:uiPriority="9" w:qFormat="1"/>
-    <w:lsdException w:name="heading 9" w:uiPriority="9" w:qFormat="1"/>
-    <w:lsdException w:name="toc 1" w:uiPriority="39"/>
-    <w:lsdException w:name="toc 2" w:uiPriority="39"/>
-    <w:lsdException w:name="toc 3" w:uiPriority="39"/>
-    <w:lsdException w:name="toc 4" w:uiPriority="39"/>
-    <w:lsdException w:name="toc 5" w:uiPriority="39"/>
-    <w:lsdException w:name="toc 6" w:uiPriority="39"/>
-    <w:lsdException w:name="toc 7" w:uiPriority="39"/>
-    <w:lsdException w:name="toc 8" w:uiPriority="39"/>
-    <w:lsdException w:name="toc 9" w:uiPriority="39"/>
-    <w:lsdException w:name="caption" w:uiPriority="35" w:qFormat="1"/>
-    <w:lsdException w:name="Title" w:semiHidden="0" w:uiPriority="10" w:unhideWhenUsed="0" w:qFormat="1"/>
-    <w:lsdException w:name="Default Paragraph Font" w:uiPriority="1"/>
-    <w:lsdException w:name="Subtitle" w:semiHidden="0" w:uiPriority="11" w:unhideWhenUsed="0" w:qFormat="1"/>
-    <w:lsdException w:name="Strong" w:semiHidden="0" w:uiPriority="22" w:unhideWhenUsed="0" w:qFormat="1"/>
-    <w:lsdException w:name="Emphasis" w:semiHidden="0" w:uiPriority="20" w:unhideWhenUsed="0" w:qFormat="1"/>
-    <w:lsdException w:name="Table Grid" w:semiHidden="0" w:uiPriority="59" w:unhideWhenUsed="0"/>
-    <w:lsdException w:name="Placeholder Text" w:unhideWhenUsed="0"/>
-    <w:lsdException w:name="No Spacing" w:semiHidden="0" w:uiPriority="1" w:unhideWhenUsed="0" w:qFormat="1"/>
-    <w:lsdException w:name="Light Shading" w:semiHidden="0" w:uiPriority="60" w:unhideWhenUsed="0"/>
-    <w:lsdException w:name="Light List" w:semiHidden="0" w:uiPriority="61" w:unhideWhenUsed="0"/>
-    <w:lsdException w:name="Light Grid" w:semiHidden="0" w:uiPriority="62" w:unhideWhenUsed="0"/>
-    <w:lsdException w:name="Medium Shading 1" w:semiHidden="0" w:uiPriority="63" w:unhideWhenUsed="0"/>
-    <w:lsdException w:name="Medium Shading 2" w:semiHidden="0" w:uiPriority="64" w:unhideWhenUsed="0"/>
-    <w:lsdException w:name="Medium List 1" w:semiHidden="0" w:uiPriority="65" w:unhideWhenUsed="0"/>
-    <w:lsdException w:name="Medium List 2" w:semiHidden="0" w:uiPriority="66" w:unhideWhenUsed="0"/>
-    <w:lsdException w:name="Medium Grid 1" w:semiHidden="0" w:uiPriority="67" w:unhideWhenUsed="0"/>
-    <w:lsdException w:name="Medium Grid 2" w:semiHidden="0" w:uiPriority="68" w:unhideWhenUsed="0"/>
-    <w:lsdException w:name="Medium Grid 3" w:semiHidden="0" w:uiPriority="69" w:unhideWhenUsed="0"/>
-    <w:lsdException w:name="Dark List" w:semiHidden="0" w:uiPriority="70" w:unhideWhenUsed="0"/>
-    <w:lsdException w:name="Colorful Shading" w:semiHidden="0" w:uiPriority="71" w:unhideWhenUsed="0"/>
-    <w:lsdException w:name="Colorful List" w:semiHidden="0" w:uiPriority="72" w:unhideWhenUsed="0"/>
-    <w:lsdException w:name="Colorful Grid" w:semiHidden="0" w:uiPriority="73" w:unhideWhenUsed="0"/>
-    <w:lsdException w:name="Light Shading Accent 1" w:semiHidden="0" w:uiPriority="60" w:unhideWhenUsed="0"/>
-    <w:lsdException w:name="Light List Accent 1" w:semiHidden="0" w:uiPriority="61" w:unhideWhenUsed="0"/>
-    <w:lsdException w:name="Light Grid Accent 1" w:semiHidden="0" w:uiPriority="62" w:unhideWhenUsed="0"/>
-    <w:lsdException w:name="Medium Shading 1 Accent 1" w:semiHidden="0" w:uiPriority="63" w:unhideWhenUsed="0"/>
-    <w:lsdException w:name="Medium Shading 2 Accent 1" w:semiHidden="0" w:uiPriority="64" w:unhideWhenUsed="0"/>
-    <w:lsdException w:name="Medium List 1 Accent 1" w:semiHidden="0" w:uiPriority="65" w:unhideWhenUsed="0"/>
-    <w:lsdException w:name="Revision" w:unhideWhenUsed="0"/>
-    <w:lsdException w:name="List Paragraph" w:semiHidden="0" w:uiPriority="34" w:unhideWhenUsed="0" w:qFormat="1"/>
-    <w:lsdException w:name="Quote" w:semiHidden="0" w:uiPriority="29" w:unhideWhenUsed="0" w:qFormat="1"/>
-    <w:lsdException w:name="Intense Quote" w:semiHidden="0" w:uiPriority="30" w:unhideWhenUsed="0" w:qFormat="1"/>
-    <w:lsdException w:name="Medium List 2 Accent 1" w:semiHidden="0" w:uiPriority="66" w:unhideWhenUsed="0"/>
-    <w:lsdException w:name="Medium Grid 1 Accent 1" w:semiHidden="0" w:uiPriority="67" w:unhideWhenUsed="0"/>
-    <w:lsdException w:name="Medium Grid 2 Accent 1" w:semiHidden="0" w:uiPriority="68" w:unhideWhenUsed="0"/>
-    <w:lsdException w:name="Medium Grid 3 Accent 1" w:semiHidden="0" w:uiPriority="69" w:unhideWhenUsed="0"/>
-    <w:lsdException w:name="Dark List Accent 1" w:semiHidden="0" w:uiPriority="70" w:unhideWhenUsed="0"/>
-    <w:lsdException w:name="Colorful Shading Accent 1" w:semiHidden="0" w:uiPriority="71" w:unhideWhenUsed="0"/>
-    <w:lsdException w:name="Colorful List Accent 1" w:semiHidden="0" w:uiPriority="72" w:unhideWhenUsed="0"/>
-    <w:lsdException w:name="Colorful Grid Accent 1" w:semiHidden="0" w:uiPriority="73" w:unhideWhenUsed="0"/>
-    <w:lsdException w:name="Light Shading Accent 2" w:semiHidden="0" w:uiPriority="60" w:unhideWhenUsed="0"/>
-    <w:lsdException w:name="Light List Accent 2" w:semiHidden="0" w:uiPriority="61" w:unhideWhenUsed="0"/>
-    <w:lsdException w:name="Light Grid Accent 2" w:semiHidden="0" w:uiPriority="62" w:unhideWhenUsed="0"/>
-    <w:lsdException w:name="Medium Shading 1 Accent 2" w:semiHidden="0" w:uiPriority="63" w:unhideWhenUsed="0"/>
-    <w:lsdException w:name="Medium Shading 2 Accent 2" w:semiHidden="0" w:uiPriority="64" w:unhideWhenUsed="0"/>
-    <w:lsdException w:name="Medium List 1 Accent 2" w:semiHidden="0" w:uiPriority="65" w:unhideWhenUsed="0"/>
-    <w:lsdException w:name="Medium List 2 Accent 2" w:semiHidden="0" w:uiPriority="66" w:unhideWhenUsed="0"/>
-    <w:lsdException w:name="Medium Grid 1 Accent 2" w:semiHidden="0" w:uiPriority="67" w:unhideWhenUsed="0"/>
-    <w:lsdException w:name="Medium Grid 2 Accent 2" w:semiHidden="0" w:uiPriority="68" w:unhideWhenUsed="0"/>
-    <w:lsdException w:name="Medium Grid 3 Accent 2" w:semiHidden="0" w:uiPriority="69" w:unhideWhenUsed="0"/>
-    <w:lsdException w:name="Dark List Accent 2" w:semiHidden="0" w:uiPriority="70" w:unhideWhenUsed="0"/>
-    <w:lsdException w:name="Colorful Shading Accent 2" w:semiHidden="0" w:uiPriority="71" w:unhideWhenUsed="0"/>
-    <w:lsdException w:name="Colorful List Accent 2" w:semiHidden="0" w:uiPriority="72" w:unhideWhenUsed="0"/>
-    <w:lsdException w:name="Colorful Grid Accent 2" w:semiHidden="0" w:uiPriority="73" w:unhideWhenUsed="0"/>
-    <w:lsdException w:name="Light Shading Accent 3" w:semiHidden="0" w:uiPriority="60" w:unhideWhenUsed="0"/>
-    <w:lsdException w:name="Light List Accent 3" w:semiHidden="0" w:uiPriority="61" w:unhideWhenUsed="0"/>
-    <w:lsdException w:name="Light Grid Accent 3" w:semiHidden="0" w:uiPriority="62" w:unhideWhenUsed="0"/>
-    <w:lsdException w:name="Medium Shading 1 Accent 3" w:semiHidden="0" w:uiPriority="63" w:unhideWhenUsed="0"/>
-    <w:lsdException w:name="Medium Shading 2 Accent 3" w:semiHidden="0" w:uiPriority="64" w:unhideWhenUsed="0"/>
-    <w:lsdException w:name="Medium List 1 Accent 3" w:semiHidden="0" w:uiPriority="65" w:unhideWhenUsed="0"/>
-    <w:lsdException w:name="Medium List 2 Accent 3" w:semiHidden="0" w:uiPriority="66" w:unhideWhenUsed="0"/>
-    <w:lsdException w:name="Medium Grid 1 Accent 3" w:semiHidden="0" w:uiPriority="67" w:unhideWhenUsed="0"/>
-    <w:lsdException w:name="Medium Grid 2 Accent 3" w:semiHidden="0" w:uiPriority="68" w:unhideWhenUsed="0"/>
-    <w:lsdException w:name="Medium Grid 3 Accent 3" w:semiHidden="0" w:uiPriority="69" w:unhideWhenUsed="0"/>
-    <w:lsdException w:name="Dark List Accent 3" w:semiHidden="0" w:uiPriority="70" w:unhideWhenUsed="0"/>
-    <w:lsdException w:name="Colorful Shading Accent 3" w:semiHidden="0" w:uiPriority="71" w:unhideWhenUsed="0"/>
-    <w:lsdException w:name="Colorful List Accent 3" w:semiHidden="0" w:uiPriority="72" w:unhideWhenUsed="0"/>
-    <w:lsdException w:name="Colorful Grid Accent 3" w:semiHidden="0" w:uiPriority="73" w:unhideWhenUsed="0"/>
-    <w:lsdException w:name="Light Shading Accent 4" w:semiHidden="0" w:uiPriority="60" w:unhideWhenUsed="0"/>
-    <w:lsdException w:name="Light List Accent 4" w:semiHidden="0" w:uiPriority="61" w:unhideWhenUsed="0"/>
-    <w:lsdException w:name="Light Grid Accent 4" w:semiHidden="0" w:uiPriority="62" w:unhideWhenUsed="0"/>
-    <w:lsdException w:name="Medium Shading 1 Accent 4" w:semiHidden="0" w:uiPriority="63" w:unhideWhenUsed="0"/>
-    <w:lsdException w:name="Medium Shading 2 Accent 4" w:semiHidden="0" w:uiPriority="64" w:unhideWhenUsed="0"/>
-    <w:lsdException w:name="Medium List 1 Accent 4" w:semiHidden="0" w:uiPriority="65" w:unhideWhenUsed="0"/>
-    <w:lsdException w:name="Medium List 2 Accent 4" w:semiHidden="0" w:uiPriority="66" w:unhideWhenUsed="0"/>
-    <w:lsdException w:name="Medium Grid 1 Accent 4" w:semiHidden="0" w:uiPriority="67" w:unhideWhenUsed="0"/>
-    <w:lsdException w:name="Medium Grid 2 Accent 4" w:semiHidden="0" w:uiPriority="68" w:unhideWhenUsed="0"/>
-    <w:lsdException w:name="Medium Grid 3 Accent 4" w:semiHidden="0" w:uiPriority="69" w:unhideWhenUsed="0"/>
-    <w:lsdException w:name="Dark List Accent 4" w:semiHidden="0" w:uiPriority="70" w:unhideWhenUsed="0"/>
-    <w:lsdException w:name="Colorful Shading Accent 4" w:semiHidden="0" w:uiPriority="71" w:unhideWhenUsed="0"/>
-    <w:lsdException w:name="Colorful List Accent 4" w:semiHidden="0" w:uiPriority="72" w:unhideWhenUsed="0"/>
-    <w:lsdException w:name="Colorful Grid Accent 4" w:semiHidden="0" w:uiPriority="73" w:unhideWhenUsed="0"/>
-    <w:lsdException w:name="Light Shading Accent 5" w:semiHidden="0" w:uiPriority="60" w:unhideWhenUsed="0"/>
-    <w:lsdException w:name="Light List Accent 5" w:semiHidden="0" w:uiPriority="61" w:unhideWhenUsed="0"/>
-    <w:lsdException w:name="Light Grid Accent 5" w:semiHidden="0" w:uiPriority="62" w:unhideWhenUsed="0"/>
-    <w:lsdException w:name="Medium Shading 1 Accent 5" w:semiHidden="0" w:uiPriority="63" w:unhideWhenUsed="0"/>
-    <w:lsdException w:name="Medium Shading 2 Accent 5" w:semiHidden="0" w:uiPriority="64" w:unhideWhenUsed="0"/>
-    <w:lsdException w:name="Medium List 1 Accent 5" w:semiHidden="0" w:uiPriority="65" w:unhideWhenUsed="0"/>
-    <w:lsdException w:name="Medium List 2 Accent 5" w:semiHidden="0" w:uiPriority="66" w:unhideWhenUsed="0"/>
-    <w:lsdException w:name="Medium Grid 1 Accent 5" w:semiHidden="0" w:uiPriority="67" w:unhideWhenUsed="0"/>
-    <w:lsdException w:name="Medium Grid 2 Accent 5" w:semiHidden="0" w:uiPriority="68" w:unhideWhenUsed="0"/>
-    <w:lsdException w:name="Medium Grid 3 Accent 5" w:semiHidden="0" w:uiPriority="69" w:unhideWhenUsed="0"/>
-    <w:lsdException w:name="Dark List Accent 5" w:semiHidden="0" w:uiPriority="70" w:unhideWhenUsed="0"/>
-    <w:lsdException w:name="Colorful Shading Accent 5" w:semiHidden="0" w:uiPriority="71" w:unhideWhenUsed="0"/>
-    <w:lsdException w:name="Colorful List Accent 5" w:semiHidden="0" w:uiPriority="72" w:unhideWhenUsed="0"/>
-    <w:lsdException w:name="Colorful Grid Accent 5" w:semiHidden="0" w:uiPriority="73" w:unhideWhenUsed="0"/>
-    <w:lsdException w:name="Light Shading Accent 6" w:semiHidden="0" w:uiPriority="60" w:unhideWhenUsed="0"/>
-    <w:lsdException w:name="Light List Accent 6" w:semiHidden="0" w:uiPriority="61" w:unhideWhenUsed="0"/>
-    <w:lsdException w:name="Light Grid Accent 6" w:semiHidden="0" w:uiPriority="62" w:unhideWhenUsed="0"/>
-    <w:lsdException w:name="Medium Shading 1 Accent 6" w:semiHidden="0" w:uiPriority="63" w:unhideWhenUsed="0"/>
-    <w:lsdException w:name="Medium Shading 2 Accent 6" w:semiHidden="0" w:uiPriority="64" w:unhideWhenUsed="0"/>
-    <w:lsdException w:name="Medium List 1 Accent 6" w:semiHidden="0" w:uiPriority="65" w:unhideWhenUsed="0"/>
-    <w:lsdException w:name="Medium List 2 Accent 6" w:semiHidden="0" w:uiPriority="66" w:unhideWhenUsed="0"/>
-    <w:lsdException w:name="Medium Grid 1 Accent 6" w:semiHidden="0" w:uiPriority="67" w:unhideWhenUsed="0"/>
-    <w:lsdException w:name="Medium Grid 2 Accent 6" w:semiHidden="0" w:uiPriority="68" w:unhideWhenUsed="0"/>
-    <w:lsdException w:name="Medium Grid 3 Accent 6" w:semiHidden="0" w:uiPriority="69" w:unhideWhenUsed="0"/>
-    <w:lsdException w:name="Dark List Accent 6" w:semiHidden="0" w:uiPriority="70" w:unhideWhenUsed="0"/>
-    <w:lsdException w:name="Colorful Shading Accent 6" w:semiHidden="0" w:uiPriority="71" w:unhideWhenUsed="0"/>
-    <w:lsdException w:name="Colorful List Accent 6" w:semiHidden="0" w:uiPriority="72" w:unhideWhenUsed="0"/>
-    <w:lsdException w:name="Colorful Grid Accent 6" w:semiHidden="0" w:uiPriority="73" w:unhideWhenUsed="0"/>
-    <w:lsdException w:name="Subtle Emphasis" w:semiHidden="0" w:uiPriority="19" w:unhideWhenUsed="0" w:qFormat="1"/>
-    <w:lsdException w:name="Intense Emphasis" w:semiHidden="0" w:uiPriority="21" w:unhideWhenUsed="0" w:qFormat="1"/>
-    <w:lsdException w:name="Subtle Reference" w:semiHidden="0" w:uiPriority="31" w:unhideWhenUsed="0" w:qFormat="1"/>
-    <w:lsdException w:name="Intense Reference" w:semiHidden="0" w:uiPriority="32" w:unhideWhenUsed="0" w:qFormat="1"/>
-    <w:lsdException w:name="Book Title" w:semiHidden="0" w:uiPriority="33" w:unhideWhenUsed="0" w:qFormat="1"/>
-    <w:lsdException w:name="Bibliography" w:uiPriority="37"/>
-    <w:lsdException w:name="TOC Heading" w:uiPriority="39" w:qFormat="1"/>
-  </w:latentStyles>
-  <w:style w:type="paragraph" w:default="1" w:styleId="Normal">
-    <w:name w:val="Normal"/>
-    <w:qFormat/>
-  </w:style>
-  <w:style w:type="paragraph" w:styleId="Heading2">
-    <w:name w:val="heading 2"/>
-    <w:basedOn w:val="Normal"/>
-    <w:link w:val="Heading2Char"/>
-    <w:uiPriority w:val="9"/>
-    <w:qFormat/>
-    <w:rsid w:val="00FD71FA"/>
-    <w:pPr>
-      <w:spacing w:before="100" w:beforeAutospacing="1" w:after="100" w:afterAutospacing="1" w:line="240" w:lineRule="auto"/>
-      <w:outlineLvl w:val="1"/>
-    </w:pPr>
-    <w:rPr>
-      <w:rFonts w:ascii="Times New Roman" w:eastAsia="Times New Roman" w:hAnsi="Times New Roman" w:cs="Times New Roman"/>
-      <w:b/>
-      <w:bCs/>
-      <w:sz w:val="36"/>
-      <w:szCs w:val="36"/>
-    </w:rPr>
-  </w:style>
-  <w:style w:type="paragraph" w:styleId="Heading3">
-    <w:name w:val="heading 3"/>
-    <w:basedOn w:val="Normal"/>
-    <w:link w:val="Heading3Char"/>
-    <w:uiPriority w:val="9"/>
-    <w:qFormat/>
-    <w:rsid w:val="00FD71FA"/>
-    <w:pPr>
-      <w:spacing w:before="100" w:beforeAutospacing="1" w:after="100" w:afterAutospacing="1" w:line="240" w:lineRule="auto"/>
-      <w:outlineLvl w:val="2"/>
-    </w:pPr>
-    <w:rPr>
-      <w:rFonts w:ascii="Times New Roman" w:eastAsia="Times New Roman" w:hAnsi="Times New Roman" w:cs="Times New Roman"/>
-      <w:b/>
-      <w:bCs/>
-      <w:sz w:val="27"/>
-      <w:szCs w:val="27"/>
-    </w:rPr>
-  </w:style>
-  <w:style w:type="character" w:default="1" w:styleId="DefaultParagraphFont">
-    <w:name w:val="Default Paragraph Font"/>
-    <w:uiPriority w:val="1"/>
-    <w:semiHidden/>
-    <w:unhideWhenUsed/>
-  </w:style>
-  <w:style w:type="table" w:default="1" w:styleId="TableNormal">
-    <w:name w:val="Normal Table"/>
-    <w:uiPriority w:val="99"/>
-    <w:semiHidden/>
-    <w:unhideWhenUsed/>
-    <w:tblPr>
-      <w:tblInd w:w="0" w:type="dxa"/>
-      <w:tblCellMar>
-        <w:top w:w="0" w:type="dxa"/>
-        <w:left w:w="108" w:type="dxa"/>
-        <w:bottom w:w="0" w:type="dxa"/>
-        <w:right w:w="108" w:type="dxa"/>
-      </w:tblCellMar>
-    </w:tblPr>
-  </w:style>
-  <w:style w:type="numbering" w:default="1" w:styleId="NoList">
-    <w:name w:val="No List"/>
-    <w:uiPriority w:val="99"/>
-    <w:semiHidden/>
-    <w:unhideWhenUsed/>
-  </w:style>
-  <w:style w:type="character" w:customStyle="1" w:styleId="Heading2Char">
-    <w:name w:val="Heading 2 Char"/>
-    <w:basedOn w:val="DefaultParagraphFont"/>
-    <w:link w:val="Heading2"/>
-    <w:uiPriority w:val="9"/>
-    <w:rsid w:val="00FD71FA"/>
-    <w:rPr>
-      <w:rFonts w:ascii="Times New Roman" w:eastAsia="Times New Roman" w:hAnsi="Times New Roman" w:cs="Times New Roman"/>
-      <w:b/>
-      <w:bCs/>
-      <w:sz w:val="36"/>
-      <w:szCs w:val="36"/>
-    </w:rPr>
-  </w:style>
-  <w:style w:type="character" w:customStyle="1" w:styleId="Heading3Char">
-    <w:name w:val="Heading 3 Char"/>
-    <w:basedOn w:val="DefaultParagraphFont"/>
-    <w:link w:val="Heading3"/>
-    <w:uiPriority w:val="9"/>
-    <w:rsid w:val="00FD71FA"/>
-    <w:rPr>
-      <w:rFonts w:ascii="Times New Roman" w:eastAsia="Times New Roman" w:hAnsi="Times New Roman" w:cs="Times New Roman"/>
-      <w:b/>
-      <w:bCs/>
-      <w:sz w:val="27"/>
-      <w:szCs w:val="27"/>
-    </w:rPr>
-  </w:style>
-  <w:style w:type="paragraph" w:styleId="NormalWeb">
-    <w:name w:val="Normal (Web)"/>
-    <w:basedOn w:val="Normal"/>
-    <w:uiPriority w:val="99"/>
-    <w:semiHidden/>
-    <w:unhideWhenUsed/>
-    <w:rsid w:val="00FD71FA"/>
-    <w:pPr>
-      <w:spacing w:before="100" w:beforeAutospacing="1" w:after="100" w:afterAutospacing="1" w:line="240" w:lineRule="auto"/>
-    </w:pPr>
-    <w:rPr>
-      <w:rFonts w:ascii="Times New Roman" w:eastAsia="Times New Roman" w:hAnsi="Times New Roman" w:cs="Times New Roman"/>
-      <w:sz w:val="24"/>
-      <w:szCs w:val="24"/>
-    </w:rPr>
-  </w:style>
-  <w:style w:type="character" w:styleId="Strong">
-    <w:name w:val="Strong"/>
-    <w:basedOn w:val="DefaultParagraphFont"/>
-    <w:uiPriority w:val="22"/>
-    <w:qFormat/>
-    <w:rsid w:val="00FD71FA"/>
-    <w:rPr>
-      <w:b/>
-      <w:bCs/>
-    </w:rPr>
-  </w:style>
-  <w:style w:type="character" w:styleId="Hyperlink">
-    <w:name w:val="Hyperlink"/>
-    <w:basedOn w:val="DefaultParagraphFont"/>
-    <w:uiPriority w:val="99"/>
-    <w:unhideWhenUsed/>
-    <w:rsid w:val="00FD71FA"/>
-    <w:rPr>
-      <w:color w:val="0000FF"/>
-      <w:u w:val="single"/>
-    </w:rPr>
-  </w:style>
-  <w:style w:type="character" w:styleId="Emphasis">
-    <w:name w:val="Emphasis"/>
-    <w:basedOn w:val="DefaultParagraphFont"/>
-    <w:uiPriority w:val="20"/>
-    <w:qFormat/>
-    <w:rsid w:val="00FD71FA"/>
-    <w:rPr>
-      <w:i/>
-      <w:iCs/>
-    </w:rPr>
-  </w:style>
-  <w:style w:type="paragraph" w:styleId="BalloonText">
-    <w:name w:val="Balloon Text"/>
-    <w:basedOn w:val="Normal"/>
-    <w:link w:val="BalloonTextChar"/>
-    <w:uiPriority w:val="99"/>
-    <w:semiHidden/>
-    <w:unhideWhenUsed/>
-    <w:rsid w:val="00FD71FA"/>
-    <w:pPr>
-      <w:spacing w:after="0" w:line="240" w:lineRule="auto"/>
-    </w:pPr>
-    <w:rPr>
-      <w:rFonts w:ascii="Tahoma" w:hAnsi="Tahoma" w:cs="Tahoma"/>
-      <w:sz w:val="16"/>
-      <w:szCs w:val="16"/>
-    </w:rPr>
-  </w:style>
-  <w:style w:type="character" w:customStyle="1" w:styleId="BalloonTextChar">
-    <w:name w:val="Balloon Text Char"/>
-    <w:basedOn w:val="DefaultParagraphFont"/>
-    <w:link w:val="BalloonText"/>
-    <w:uiPriority w:val="99"/>
-    <w:semiHidden/>
-    <w:rsid w:val="00FD71FA"/>
-    <w:rPr>
-      <w:rFonts w:ascii="Tahoma" w:hAnsi="Tahoma" w:cs="Tahoma"/>
-      <w:sz w:val="16"/>
-      <w:szCs w:val="16"/>
-    </w:rPr>
-  </w:style>
-  <w:style w:type="paragraph" w:styleId="ListParagraph">
-    <w:name w:val="List Paragraph"/>
-    <w:basedOn w:val="Normal"/>
-    <w:uiPriority w:val="34"/>
-    <w:qFormat/>
-    <w:rsid w:val="00FD71FA"/>
-    <w:pPr>
-      <w:ind w:left="720"/>
-      <w:contextualSpacing/>
-    </w:pPr>
-  </w:style>
-</w:styles>
-</file>
-
-<file path=word/stylesWithEffects.xml><?xml version="1.0" encoding="utf-8"?>
-<w:styles xmlns:wpc="http://schemas.microsoft.com/office/word/2010/wordprocessingCanvas" xmlns:mc="http://schemas.openxmlformats.org/markup-compatibility/2006" xmlns:o="urn:schemas-microsoft-com:office:office" xmlns:r="http://schemas.openxmlformats.org/officeDocument/2006/relationships" xmlns:m="http://schemas.openxmlformats.org/officeDocument/2006/math" xmlns:v="urn:schemas-microsoft-com:vml" xmlns:wp14="http://schemas.microsoft.com/office/word/2010/wordprocessingDrawing" xmlns:wp="http://schemas.openxmlformats.org/drawingml/2006/wordprocessingDrawing" xmlns:w10="urn:schemas-microsoft-com:office:word" xmlns:w="http://schemas.openxmlformats.org/wordprocessingml/2006/main" xmlns:w14="http://schemas.microsoft.com/office/word/2010/wordml" xmlns:wpg="http://schemas.microsoft.com/office/word/2010/wordprocessingGroup" xmlns:wpi="http://schemas.microsoft.com/office/word/2010/wordprocessingInk" xmlns:wne="http://schemas.microsoft.com/office/word/2006/wordml" xmlns:wps="http://schemas.microsoft.com/office/word/2010/wordprocessingShape" mc:Ignorable="w14 wp14">
-  <w:docDefaults>
-    <w:rPrDefault>
-      <w:rPr>
-        <w:rFonts w:asciiTheme="minorHAnsi" w:eastAsiaTheme="minorHAnsi" w:hAnsiTheme="minorHAnsi" w:cstheme="minorBidi"/>
-        <w:sz w:val="22"/>
-        <w:szCs w:val="22"/>
-        <w:lang w:val="en-US" w:eastAsia="en-US" w:bidi="ar-SA"/>
-      </w:rPr>
-    </w:rPrDefault>
-    <w:pPrDefault>
-      <w:pPr>
-        <w:spacing w:after="200" w:line="276" w:lineRule="auto"/>
-      </w:pPr>
-    </w:pPrDefault>
-  </w:docDefaults>
-  <w:latentStyles w:defLockedState="0" w:defUIPriority="99" w:defSemiHidden="1" w:defUnhideWhenUsed="1" w:defQFormat="0" w:count="267">
-    <w:lsdException w:name="Normal" w:semiHidden="0" w:uiPriority="0" w:unhideWhenUsed="0" w:qFormat="1"/>
-    <w:lsdException w:name="heading 1" w:semiHidden="0" w:uiPriority="9" w:unhideWhenUsed="0" w:qFormat="1"/>
-    <w:lsdException w:name="heading 2" w:uiPriority="9" w:qFormat="1"/>
-    <w:lsdException w:name="heading 3" w:uiPriority="9" w:qFormat="1"/>
-    <w:lsdException w:name="heading 4" w:uiPriority="9" w:qFormat="1"/>
-    <w:lsdException w:name="heading 5" w:uiPriority="9" w:qFormat="1"/>
-    <w:lsdException w:name="heading 6" w:uiPriority="9" w:qFormat="1"/>
-    <w:lsdException w:name="heading 7" w:uiPriority="9" w:qFormat="1"/>
-    <w:lsdException w:name="heading 8" w:uiPriority="9" w:qFormat="1"/>
-    <w:lsdException w:name="heading 9" w:uiPriority="9" w:qFormat="1"/>
-    <w:lsdException w:name="toc 1" w:uiPriority="39"/>
-    <w:lsdException w:name="toc 2" w:uiPriority="39"/>
-    <w:lsdException w:name="toc 3" w:uiPriority="39"/>
-    <w:lsdException w:name="toc 4" w:uiPriority="39"/>
-    <w:lsdException w:name="toc 5" w:uiPriority="39"/>
-    <w:lsdException w:name="toc 6" w:uiPriority="39"/>
-    <w:lsdException w:name="toc 7" w:uiPriority="39"/>
-    <w:lsdException w:name="toc 8" w:uiPriority="39"/>
-    <w:lsdException w:name="toc 9" w:uiPriority="39"/>
-    <w:lsdException w:name="caption" w:uiPriority="35" w:qFormat="1"/>
-    <w:lsdException w:name="Title" w:semiHidden="0" w:uiPriority="10" w:unhideWhenUsed="0" w:qFormat="1"/>
-    <w:lsdException w:name="Default Paragraph Font" w:uiPriority="1"/>
-    <w:lsdException w:name="Subtitle" w:semiHidden="0" w:uiPriority="11" w:unhideWhenUsed="0" w:qFormat="1"/>
-    <w:lsdException w:name="Strong" w:semiHidden="0" w:uiPriority="22" w:unhideWhenUsed="0" w:qFormat="1"/>
-    <w:lsdException w:name="Emphasis" w:semiHidden="0" w:uiPriority="20" w:unhideWhenUsed="0" w:qFormat="1"/>
-    <w:lsdException w:name="Table Grid" w:semiHidden="0" w:uiPriority="59" w:unhideWhenUsed="0"/>
-    <w:lsdException w:name="Placeholder Text" w:unhideWhenUsed="0"/>
-    <w:lsdException w:name="No Spacing" w:semiHidden="0" w:uiPriority="1" w:unhideWhenUsed="0" w:qFormat="1"/>
-    <w:lsdException w:name="Light Shading" w:semiHidden="0" w:uiPriority="60" w:unhideWhenUsed="0"/>
-    <w:lsdException w:name="Light List" w:semiHidden="0" w:uiPriority="61" w:unhideWhenUsed="0"/>
-    <w:lsdException w:name="Light Grid" w:semiHidden="0" w:uiPriority="62" w:unhideWhenUsed="0"/>
-    <w:lsdException w:name="Medium Shading 1" w:semiHidden="0" w:uiPriority="63" w:unhideWhenUsed="0"/>
-    <w:lsdException w:name="Medium Shading 2" w:semiHidden="0" w:uiPriority="64" w:unhideWhenUsed="0"/>
-    <w:lsdException w:name="Medium List 1" w:semiHidden="0" w:uiPriority="65" w:unhideWhenUsed="0"/>
-    <w:lsdException w:name="Medium List 2" w:semiHidden="0" w:uiPriority="66" w:unhideWhenUsed="0"/>
-    <w:lsdException w:name="Medium Grid 1" w:semiHidden="0" w:uiPriority="67" w:unhideWhenUsed="0"/>
-    <w:lsdException w:name="Medium Grid 2" w:semiHidden="0" w:uiPriority="68" w:unhideWhenUsed="0"/>
-    <w:lsdException w:name="Medium Grid 3" w:semiHidden="0" w:uiPriority="69" w:unhideWhenUsed="0"/>
-    <w:lsdException w:name="Dark List" w:semiHidden="0" w:uiPriority="70" w:unhideWhenUsed="0"/>
-    <w:lsdException w:name="Colorful Shading" w:semiHidden="0" w:uiPriority="71" w:unhideWhenUsed="0"/>
-    <w:lsdException w:name="Colorful List" w:semiHidden="0" w:uiPriority="72" w:unhideWhenUsed="0"/>
-    <w:lsdException w:name="Colorful Grid" w:semiHidden="0" w:uiPriority="73" w:unhideWhenUsed="0"/>
-    <w:lsdException w:name="Light Shading Accent 1" w:semiHidden="0" w:uiPriority="60" w:unhideWhenUsed="0"/>
-    <w:lsdException w:name="Light List Accent 1" w:semiHidden="0" w:uiPriority="61" w:unhideWhenUsed="0"/>
-    <w:lsdException w:name="Light Grid Accent 1" w:semiHidden="0" w:uiPriority="62" w:unhideWhenUsed="0"/>
-    <w:lsdException w:name="Medium Shading 1 Accent 1" w:semiHidden="0" w:uiPriority="63" w:unhideWhenUsed="0"/>
-    <w:lsdException w:name="Medium Shading 2 Accent 1" w:semiHidden="0" w:uiPriority="64" w:unhideWhenUsed="0"/>
-    <w:lsdException w:name="Medium List 1 Accent 1" w:semiHidden="0" w:uiPriority="65" w:unhideWhenUsed="0"/>
-    <w:lsdException w:name="Revision" w:unhideWhenUsed="0"/>
-    <w:lsdException w:name="List Paragraph" w:semiHidden="0" w:uiPriority="34" w:unhideWhenUsed="0" w:qFormat="1"/>
-    <w:lsdException w:name="Quote" w:semiHidden="0" w:uiPriority="29" w:unhideWhenUsed="0" w:qFormat="1"/>
-    <w:lsdException w:name="Intense Quote" w:semiHidden="0" w:uiPriority="30" w:unhideWhenUsed="0" w:qFormat="1"/>
-    <w:lsdException w:name="Medium List 2 Accent 1" w:semiHidden="0" w:uiPriority="66" w:unhideWhenUsed="0"/>
-    <w:lsdException w:name="Medium Grid 1 Accent 1" w:semiHidden="0" w:uiPriority="67" w:unhideWhenUsed="0"/>
-    <w:lsdException w:name="Medium Grid 2 Accent 1" w:semiHidden="0" w:uiPriority="68" w:unhideWhenUsed="0"/>
-    <w:lsdException w:name="Medium Grid 3 Accent 1" w:semiHidden="0" w:uiPriority="69" w:unhideWhenUsed="0"/>
-    <w:lsdException w:name="Dark List Accent 1" w:semiHidden="0" w:uiPriority="70" w:unhideWhenUsed="0"/>
-    <w:lsdException w:name="Colorful Shading Accent 1" w:semiHidden="0" w:uiPriority="71" w:unhideWhenUsed="0"/>
-    <w:lsdException w:name="Colorful List Accent 1" w:semiHidden="0" w:uiPriority="72" w:unhideWhenUsed="0"/>
-    <w:lsdException w:name="Colorful Grid Accent 1" w:semiHidden="0" w:uiPriority="73" w:unhideWhenUsed="0"/>
-    <w:lsdException w:name="Light Shading Accent 2" w:semiHidden="0" w:uiPriority="60" w:unhideWhenUsed="0"/>
-    <w:lsdException w:name="Light List Accent 2" w:semiHidden="0" w:uiPriority="61" w:unhideWhenUsed="0"/>
-    <w:lsdException w:name="Light Grid Accent 2" w:semiHidden="0" w:uiPriority="62" w:unhideWhenUsed="0"/>
-    <w:lsdException w:name="Medium Shading 1 Accent 2" w:semiHidden="0" w:uiPriority="63" w:unhideWhenUsed="0"/>
-    <w:lsdException w:name="Medium Shading 2 Accent 2" w:semiHidden="0" w:uiPriority="64" w:unhideWhenUsed="0"/>
-    <w:lsdException w:name="Medium List 1 Accent 2" w:semiHidden="0" w:uiPriority="65" w:unhideWhenUsed="0"/>
-    <w:lsdException w:name="Medium List 2 Accent 2" w:semiHidden="0" w:uiPriority="66" w:unhideWhenUsed="0"/>
-    <w:lsdException w:name="Medium Grid 1 Accent 2" w:semiHidden="0" w:uiPriority="67" w:unhideWhenUsed="0"/>
-    <w:lsdException w:name="Medium Grid 2 Accent 2" w:semiHidden="0" w:uiPriority="68" w:unhideWhenUsed="0"/>
-    <w:lsdException w:name="Medium Grid 3 Accent 2" w:semiHidden="0" w:uiPriority="69" w:unhideWhenUsed="0"/>
-    <w:lsdException w:name="Dark List Accent 2" w:semiHidden="0" w:uiPriority="70" w:unhideWhenUsed="0"/>
-    <w:lsdException w:name="Colorful Shading Accent 2" w:semiHidden="0" w:uiPriority="71" w:unhideWhenUsed="0"/>
-    <w:lsdException w:name="Colorful List Accent 2" w:semiHidden="0" w:uiPriority="72" w:unhideWhenUsed="0"/>
-    <w:lsdException w:name="Colorful Grid Accent 2" w:semiHidden="0" w:uiPriority="73" w:unhideWhenUsed="0"/>
-    <w:lsdException w:name="Light Shading Accent 3" w:semiHidden="0" w:uiPriority="60" w:unhideWhenUsed="0"/>
-    <w:lsdException w:name="Light List Accent 3" w:semiHidden="0" w:uiPriority="61" w:unhideWhenUsed="0"/>
-    <w:lsdException w:name="Light Grid Accent 3" w:semiHidden="0" w:uiPriority="62" w:unhideWhenUsed="0"/>
-    <w:lsdException w:name="Medium Shading 1 Accent 3" w:semiHidden="0" w:uiPriority="63" w:unhideWhenUsed="0"/>
-    <w:lsdException w:name="Medium Shading 2 Accent 3" w:semiHidden="0" w:uiPriority="64" w:unhideWhenUsed="0"/>
-    <w:lsdException w:name="Medium List 1 Accent 3" w:semiHidden="0" w:uiPriority="65" w:unhideWhenUsed="0"/>
-    <w:lsdException w:name="Medium List 2 Accent 3" w:semiHidden="0" w:uiPriority="66" w:unhideWhenUsed="0"/>
-    <w:lsdException w:name="Medium Grid 1 Accent 3" w:semiHidden="0" w:uiPriority="67" w:unhideWhenUsed="0"/>
-    <w:lsdException w:name="Medium Grid 2 Accent 3" w:semiHidden="0" w:uiPriority="68" w:unhideWhenUsed="0"/>
-    <w:lsdException w:name="Medium Grid 3 Accent 3" w:semiHidden="0" w:uiPriority="69" w:unhideWhenUsed="0"/>
-    <w:lsdException w:name="Dark List Accent 3" w:semiHidden="0" w:uiPriority="70" w:unhideWhenUsed="0"/>
-    <w:lsdException w:name="Colorful Shading Accent 3" w:semiHidden="0" w:uiPriority="71" w:unhideWhenUsed="0"/>
-    <w:lsdException w:name="Colorful List Accent 3" w:semiHidden="0" w:uiPriority="72" w:unhideWhenUsed="0"/>
-    <w:lsdException w:name="Colorful Grid Accent 3" w:semiHidden="0" w:uiPriority="73" w:unhideWhenUsed="0"/>
-    <w:lsdException w:name="Light Shading Accent 4" w:semiHidden="0" w:uiPriority="60" w:unhideWhenUsed="0"/>
-    <w:lsdException w:name="Light List Accent 4" w:semiHidden="0" w:uiPriority="61" w:unhideWhenUsed="0"/>
-    <w:lsdException w:name="Light Grid Accent 4" w:semiHidden="0" w:uiPriority="62" w:unhideWhenUsed="0"/>
-    <w:lsdException w:name="Medium Shading 1 Accent 4" w:semiHidden="0" w:uiPriority="63" w:unhideWhenUsed="0"/>
-    <w:lsdException w:name="Medium Shading 2 Accent 4" w:semiHidden="0" w:uiPriority="64" w:unhideWhenUsed="0"/>
-    <w:lsdException w:name="Medium List 1 Accent 4" w:semiHidden="0" w:uiPriority="65" w:unhideWhenUsed="0"/>
-    <w:lsdException w:name="Medium List 2 Accent 4" w:semiHidden="0" w:uiPriority="66" w:unhideWhenUsed="0"/>
-    <w:lsdException w:name="Medium Grid 1 Accent 4" w:semiHidden="0" w:uiPriority="67" w:unhideWhenUsed="0"/>
-    <w:lsdException w:name="Medium Grid 2 Accent 4" w:semiHidden="0" w:uiPriority="68" w:unhideWhenUsed="0"/>
-    <w:lsdException w:name="Medium Grid 3 Accent 4" w:semiHidden="0" w:uiPriority="69" w:unhideWhenUsed="0"/>
-    <w:lsdException w:name="Dark List Accent 4" w:semiHidden="0" w:uiPriority="70" w:unhideWhenUsed="0"/>
-    <w:lsdException w:name="Colorful Shading Accent 4" w:semiHidden="0" w:uiPriority="71" w:unhideWhenUsed="0"/>
-    <w:lsdException w:name="Colorful List Accent 4" w:semiHidden="0" w:uiPriority="72" w:unhideWhenUsed="0"/>
-    <w:lsdException w:name="Colorful Grid Accent 4" w:semiHidden="0" w:uiPriority="73" w:unhideWhenUsed="0"/>
-    <w:lsdException w:name="Light Shading Accent 5" w:semiHidden="0" w:uiPriority="60" w:unhideWhenUsed="0"/>
-    <w:lsdException w:name="Light List Accent 5" w:semiHidden="0" w:uiPriority="61" w:unhideWhenUsed="0"/>
-    <w:lsdException w:name="Light Grid Accent 5" w:semiHidden="0" w:uiPriority="62" w:unhideWhenUsed="0"/>
-    <w:lsdException w:name="Medium Shading 1 Accent 5" w:semiHidden="0" w:uiPriority="63" w:unhideWhenUsed="0"/>
-    <w:lsdException w:name="Medium Shading 2 Accent 5" w:semiHidden="0" w:uiPriority="64" w:unhideWhenUsed="0"/>
-    <w:lsdException w:name="Medium List 1 Accent 5" w:semiHidden="0" w:uiPriority="65" w:unhideWhenUsed="0"/>
-    <w:lsdException w:name="Medium List 2 Accent 5" w:semiHidden="0" w:uiPriority="66" w:unhideWhenUsed="0"/>
-    <w:lsdException w:name="Medium Grid 1 Accent 5" w:semiHidden="0" w:uiPriority="67" w:unhideWhenUsed="0"/>
-    <w:lsdException w:name="Medium Grid 2 Accent 5" w:semiHidden="0" w:uiPriority="68" w:unhideWhenUsed="0"/>
-    <w:lsdException w:name="Medium Grid 3 Accent 5" w:semiHidden="0" w:uiPriority="69" w:unhideWhenUsed="0"/>
-    <w:lsdException w:name="Dark List Accent 5" w:semiHidden="0" w:uiPriority="70" w:unhideWhenUsed="0"/>
-    <w:lsdException w:name="Colorful Shading Accent 5" w:semiHidden="0" w:uiPriority="71" w:unhideWhenUsed="0"/>
-    <w:lsdException w:name="Colorful List Accent 5" w:semiHidden="0" w:uiPriority="72" w:unhideWhenUsed="0"/>
-    <w:lsdException w:name="Colorful Grid Accent 5" w:semiHidden="0" w:uiPriority="73" w:unhideWhenUsed="0"/>
-    <w:lsdException w:name="Light Shading Accent 6" w:semiHidden="0" w:uiPriority="60" w:unhideWhenUsed="0"/>
-    <w:lsdException w:name="Light List Accent 6" w:semiHidden="0" w:uiPriority="61" w:unhideWhenUsed="0"/>
-    <w:lsdException w:name="Light Grid Accent 6" w:semiHidden="0" w:uiPriority="62" w:unhideWhenUsed="0"/>
-    <w:lsdException w:name="Medium Shading 1 Accent 6" w:semiHidden="0" w:uiPriority="63" w:unhideWhenUsed="0"/>
-    <w:lsdException w:name="Medium Shading 2 Accent 6" w:semiHidden="0" w:uiPriority="64" w:unhideWhenUsed="0"/>
-    <w:lsdException w:name="Medium List 1 Accent 6" w:semiHidden="0" w:uiPriority="65" w:unhideWhenUsed="0"/>
-    <w:lsdException w:name="Medium List 2 Accent 6" w:semiHidden="0" w:uiPriority="66" w:unhideWhenUsed="0"/>
-    <w:lsdException w:name="Medium Grid 1 Accent 6" w:semiHidden="0" w:uiPriority="67" w:unhideWhenUsed="0"/>
-    <w:lsdException w:name="Medium Grid 2 Accent 6" w:semiHidden="0" w:uiPriority="68" w:unhideWhenUsed="0"/>
-    <w:lsdException w:name="Medium Grid 3 Accent 6" w:semiHidden="0" w:uiPriority="69" w:unhideWhenUsed="0"/>
-    <w:lsdException w:name="Dark List Accent 6" w:semiHidden="0" w:uiPriority="70" w:unhideWhenUsed="0"/>
-    <w:lsdException w:name="Colorful Shading Accent 6" w:semiHidden="0" w:uiPriority="71" w:unhideWhenUsed="0"/>
-    <w:lsdException w:name="Colorful List Accent 6" w:semiHidden="0" w:uiPriority="72" w:unhideWhenUsed="0"/>
-    <w:lsdException w:name="Colorful Grid Accent 6" w:semiHidden="0" w:uiPriority="73" w:unhideWhenUsed="0"/>
-    <w:lsdException w:name="Subtle Emphasis" w:semiHidden="0" w:uiPriority="19" w:unhideWhenUsed="0" w:qFormat="1"/>
-    <w:lsdException w:name="Intense Emphasis" w:semiHidden="0" w:uiPriority="21" w:unhideWhenUsed="0" w:qFormat="1"/>
-    <w:lsdException w:name="Subtle Reference" w:semiHidden="0" w:uiPriority="31" w:unhideWhenUsed="0" w:qFormat="1"/>
-    <w:lsdException w:name="Intense Reference" w:semiHidden="0" w:uiPriority="32" w:unhideWhenUsed="0" w:qFormat="1"/>
-    <w:lsdException w:name="Book Title" w:semiHidden="0" w:uiPriority="33" w:unhideWhenUsed="0" w:qFormat="1"/>
-    <w:lsdException w:name="Bibliography" w:uiPriority="37"/>
-    <w:lsdException w:name="TOC Heading" w:uiPriority="39" w:qFormat="1"/>
+  <w:latentStyles w:defLockedState="0" w:defUIPriority="99" w:defSemiHidden="0" w:defUnhideWhenUsed="0" w:defQFormat="0" w:count="371">
+    <w:lsdException w:name="Normal" w:uiPriority="0" w:qFormat="1"/>
+    <w:lsdException w:name="heading 1" w:uiPriority="9" w:qFormat="1"/>
+    <w:lsdException w:name="heading 2" w:semiHidden="1" w:uiPriority="9" w:unhideWhenUsed="1" w:qFormat="1"/>
+    <w:lsdException w:name="heading 3" w:semiHidden="1" w:uiPriority="9" w:unhideWhenUsed="1" w:qFormat="1"/>
+    <w:lsdException w:name="heading 4" w:semiHidden="1" w:uiPriority="9" w:unhideWhenUsed="1" w:qFormat="1"/>
+    <w:lsdException w:name="heading 5" w:semiHidden="1" w:uiPriority="9" w:unhideWhenUsed="1" w:qFormat="1"/>
+    <w:lsdException w:name="heading 6" w:semiHidden="1" w:uiPriority="9" w:unhideWhenUsed="1" w:qFormat="1"/>
+    <w:lsdException w:name="heading 7" w:semiHidden="1" w:uiPriority="9" w:unhideWhenUsed="1" w:qFormat="1"/>
+    <w:lsdException w:name="heading 8" w:semiHidden="1" w:uiPriority="9" w:unhideWhenUsed="1" w:qFormat="1"/>
+    <w:lsdException w:name="heading 9" w:semiHidden="1" w:uiPriority="9" w:unhideWhenUsed="1" w:qFormat="1"/>
+    <w:lsdException w:name="index 1" w:semiHidden="1" w:unhideWhenUsed="1"/>
+    <w:lsdException w:name="index 2" w:semiHidden="1" w:unhideWhenUsed="1"/>
+    <w:lsdException w:name="index 3" w:semiHidden="1" w:unhideWhenUsed="1"/>
+    <w:lsdException w:name="index 4" w:semiHidden="1" w:unhideWhenUsed="1"/>
+    <w:lsdException w:name="index 5" w:semiHidden="1" w:unhideWhenUsed="1"/>
+    <w:lsdException w:name="index 6" w:semiHidden="1" w:unhideWhenUsed="1"/>
+    <w:lsdException w:name="index 7" w:semiHidden="1" w:unhideWhenUsed="1"/>
+    <w:lsdException w:name="index 8" w:semiHidden="1" w:unhideWhenUsed="1"/>
+    <w:lsdException w:name="index 9" w:semiHidden="1" w:unhideWhenUsed="1"/>
+    <w:lsdException w:name="toc 1" w:semiHidden="1" w:uiPriority="39" w:unhideWhenUsed="1"/>
+    <w:lsdException w:name="toc 2" w:semiHidden="1" w:uiPriority="39" w:unhideWhenUsed="1"/>
+    <w:lsdException w:name="toc 3" w:semiHidden="1" w:uiPriority="39" w:unhideWhenUsed="1"/>
+    <w:lsdException w:name="toc 4" w:semiHidden="1" w:uiPriority="39" w:unhideWhenUsed="1"/>
+    <w:lsdException w:name="toc 5" w:semiHidden="1" w:uiPriority="39" w:unhideWhenUsed="1"/>
+    <w:lsdException w:name="toc 6" w:semiHidden="1" w:uiPriority="39" w:unhideWhenUsed="1"/>
+    <w:lsdException w:name="toc 7" w:semiHidden="1" w:uiPriority="39" w:unhideWhenUsed="1"/>
+    <w:lsdException w:name="toc 8" w:semiHidden="1" w:uiPriority="39" w:unhideWhenUsed="1"/>
+    <w:lsdException w:name="toc 9" w:semiHidden="1" w:uiPriority="39" w:unhideWhenUsed="1"/>
+    <w:lsdException w:name="Normal Indent" w:semiHidden="1" w:unhideWhenUsed="1"/>
+    <w:lsdException w:name="footnote text" w:semiHidden="1" w:unhideWhenUsed="1"/>
+    <w:lsdException w:name="annotation text" w:semiHidden="1" w:unhideWhenUsed="1"/>
+    <w:lsdException w:name="header" w:semiHidden="1" w:unhideWhenUsed="1"/>
+    <w:lsdException w:name="footer" w:semiHidden="1" w:unhideWhenUsed="1"/>
+    <w:lsdException w:name="index heading" w:semiHidden="1" w:unhideWhenUsed="1"/>
+    <w:lsdException w:name="caption" w:semiHidden="1" w:uiPriority="35" w:unhideWhenUsed="1" w:qFormat="1"/>
+    <w:lsdException w:name="table of figures" w:semiHidden="1" w:unhideWhenUsed="1"/>
+    <w:lsdException w:name="envelope address" w:semiHidden="1" w:unhideWhenUsed="1"/>
+    <w:lsdException w:name="envelope return" w:semiHidden="1" w:unhideWhenUsed="1"/>
+    <w:lsdException w:name="footnote reference" w:semiHidden="1" w:unhideWhenUsed="1"/>
+    <w:lsdException w:name="annotation reference" w:semiHidden="1" w:unhideWhenUsed="1"/>
+    <w:lsdException w:name="line number" w:semiHidden="1" w:unhideWhenUsed="1"/>
+    <w:lsdException w:name="page number" w:semiHidden="1" w:unhideWhenUsed="1"/>
+    <w:lsdException w:name="endnote reference" w:semiHidden="1" w:unhideWhenUsed="1"/>
+    <w:lsdException w:name="endnote text" w:semiHidden="1" w:unhideWhenUsed="1"/>
+    <w:lsdException w:name="table of authorities" w:semiHidden="1" w:unhideWhenUsed="1"/>
+    <w:lsdException w:name="macro" w:semiHidden="1" w:unhideWhenUsed="1"/>
+    <w:lsdException w:name="toa heading" w:semiHidden="1" w:unhideWhenUsed="1"/>
+    <w:lsdException w:name="List" w:semiHidden="1" w:unhideWhenUsed="1"/>
+    <w:lsdException w:name="List Bullet" w:semiHidden="1" w:unhideWhenUsed="1"/>
+    <w:lsdException w:name="List Number" w:semiHidden="1" w:unhideWhenUsed="1"/>
+    <w:lsdException w:name="List 2" w:semiHidden="1" w:unhideWhenUsed="1"/>
+    <w:lsdException w:name="List 3" w:semiHidden="1" w:unhideWhenUsed="1"/>
+    <w:lsdException w:name="List 4" w:semiHidden="1" w:unhideWhenUsed="1"/>
+    <w:lsdException w:name="List 5" w:semiHidden="1" w:unhideWhenUsed="1"/>
+    <w:lsdException w:name="List Bullet 2" w:semiHidden="1" w:unhideWhenUsed="1"/>
+    <w:lsdException w:name="List Bullet 3" w:semiHidden="1" w:unhideWhenUsed="1"/>
+    <w:lsdException w:name="List Bullet 4" w:semiHidden="1" w:unhideWhenUsed="1"/>
+    <w:lsdException w:name="List Bullet 5" w:semiHidden="1" w:unhideWhenUsed="1"/>
+    <w:lsdException w:name="List Number 2" w:semiHidden="1" w:unhideWhenUsed="1"/>
+    <w:lsdException w:name="List Number 3" w:semiHidden="1" w:unhideWhenUsed="1"/>
+    <w:lsdException w:name="List Number 4" w:semiHidden="1" w:unhideWhenUsed="1"/>
+    <w:lsdException w:name="List Number 5" w:semiHidden="1" w:unhideWhenUsed="1"/>
+    <w:lsdException w:name="Title" w:uiPriority="10" w:qFormat="1"/>
+    <w:lsdException w:name="Closing" w:semiHidden="1" w:unhideWhenUsed="1"/>
+    <w:lsdException w:name="Signature" w:semiHidden="1" w:unhideWhenUsed="1"/>
+    <w:lsdException w:name="Default Paragraph Font" w:semiHidden="1" w:uiPriority="1" w:unhideWhenUsed="1"/>
+    <w:lsdException w:name="Body Text" w:semiHidden="1" w:unhideWhenUsed="1"/>
+    <w:lsdException w:name="Body Text Indent" w:semiHidden="1" w:unhideWhenUsed="1"/>
+    <w:lsdException w:name="List Continue" w:semiHidden="1" w:unhideWhenUsed="1"/>
+    <w:lsdException w:name="List Continue 2" w:semiHidden="1" w:unhideWhenUsed="1"/>
+    <w:lsdException w:name="List Continue 3" w:semiHidden="1" w:unhideWhenUsed="1"/>
+    <w:lsdException w:name="List Continue 4" w:semiHidden="1" w:unhideWhenUsed="1"/>
+    <w:lsdException w:name="List Continue 5" w:semiHidden="1" w:unhideWhenUsed="1"/>
+    <w:lsdException w:name="Message Header" w:semiHidden="1" w:unhideWhenUsed="1"/>
+    <w:lsdException w:name="Subtitle" w:uiPriority="11" w:qFormat="1"/>
+    <w:lsdException w:name="Salutation" w:semiHidden="1" w:unhideWhenUsed="1"/>
+    <w:lsdException w:name="Date" w:semiHidden="1" w:unhideWhenUsed="1"/>
+    <w:lsdException w:name="Body Text First Indent" w:semiHidden="1" w:unhideWhenUsed="1"/>
+    <w:lsdException w:name="Body Text First Indent 2" w:semiHidden="1" w:unhideWhenUsed="1"/>
+    <w:lsdException w:name="Note Heading" w:semiHidden="1" w:unhideWhenUsed="1"/>
+    <w:lsdException w:name="Body Text 2" w:semiHidden="1" w:unhideWhenUsed="1"/>
+    <w:lsdException w:name="Body Text 3" w:semiHidden="1" w:unhideWhenUsed="1"/>
+    <w:lsdException w:name="Body Text Indent 2" w:semiHidden="1" w:unhideWhenUsed="1"/>
+    <w:lsdException w:name="Body Text Indent 3" w:semiHidden="1" w:unhideWhenUsed="1"/>
+    <w:lsdException w:name="Block Text" w:semiHidden="1" w:unhideWhenUsed="1"/>
+    <w:lsdException w:name="Hyperlink" w:semiHidden="1" w:unhideWhenUsed="1"/>
+    <w:lsdException w:name="FollowedHyperlink" w:semiHidden="1" w:unhideWhenUsed="1"/>
+    <w:lsdException w:name="Strong" w:uiPriority="22" w:qFormat="1"/>
+    <w:lsdException w:name="Emphasis" w:uiPriority="20" w:qFormat="1"/>
+    <w:lsdException w:name="Document Map" w:semiHidden="1" w:unhideWhenUsed="1"/>
+    <w:lsdException w:name="Plain Text" w:semiHidden="1" w:unhideWhenUsed="1"/>
+    <w:lsdException w:name="E-mail Signature" w:semiHidden="1" w:unhideWhenUsed="1"/>
+    <w:lsdException w:name="HTML Top of Form" w:semiHidden="1" w:unhideWhenUsed="1"/>
+    <w:lsdException w:name="HTML Bottom of Form" w:semiHidden="1" w:unhideWhenUsed="1"/>
+    <w:lsdException w:name="Normal (Web)" w:semiHidden="1" w:unhideWhenUsed="1"/>
+    <w:lsdException w:name="HTML Acronym" w:semiHidden="1" w:unhideWhenUsed="1"/>
+    <w:lsdException w:name="HTML Address" w:semiHidden="1" w:unhideWhenUsed="1"/>
+    <w:lsdException w:name="HTML Cite" w:semiHidden="1" w:unhideWhenUsed="1"/>
+    <w:lsdException w:name="HTML Code" w:semiHidden="1" w:unhideWhenUsed="1"/>
+    <w:lsdException w:name="HTML Definition" w:semiHidden="1" w:unhideWhenUsed="1"/>
+    <w:lsdException w:name="HTML Keyboard" w:semiHidden="1" w:unhideWhenUsed="1"/>
+    <w:lsdException w:name="HTML Preformatted" w:semiHidden="1" w:unhideWhenUsed="1"/>
+    <w:lsdException w:name="HTML Sample" w:semiHidden="1" w:unhideWhenUsed="1"/>
+    <w:lsdException w:name="HTML Typewriter" w:semiHidden="1" w:unhideWhenUsed="1"/>
+    <w:lsdException w:name="HTML Variable" w:semiHidden="1" w:unhideWhenUsed="1"/>
+    <w:lsdException w:name="Normal Table" w:semiHidden="1" w:unhideWhenUsed="1"/>
+    <w:lsdException w:name="annotation subject" w:semiHidden="1" w:unhideWhenUsed="1"/>
+    <w:lsdException w:name="No List" w:semiHidden="1" w:unhideWhenUsed="1"/>
+    <w:lsdException w:name="Outline List 1" w:semiHidden="1" w:unhideWhenUsed="1"/>
+    <w:lsdException w:name="Outline List 2" w:semiHidden="1" w:unhideWhenUsed="1"/>
+    <w:lsdException w:name="Outline List 3" w:semiHidden="1" w:unhideWhenUsed="1"/>
+    <w:lsdException w:name="Table Simple 1" w:semiHidden="1" w:unhideWhenUsed="1"/>
+    <w:lsdException w:name="Table Simple 2" w:semiHidden="1" w:unhideWhenUsed="1"/>
+    <w:lsdException w:name="Table Simple 3" w:semiHidden="1" w:unhideWhenUsed="1"/>
+    <w:lsdException w:name="Table Classic 1" w:semiHidden="1" w:unhideWhenUsed="1"/>
+    <w:lsdException w:name="Table Classic 2" w:semiHidden="1" w:unhideWhenUsed="1"/>
+    <w:lsdException w:name="Table Classic 3" w:semiHidden="1" w:unhideWhenUsed="1"/>
+    <w:lsdException w:name="Table Classic 4" w:semiHidden="1" w:unhideWhenUsed="1"/>
+    <w:lsdException w:name="Table Colorful 1" w:semiHidden="1" w:unhideWhenUsed="1"/>
+    <w:lsdException w:name="Table Colorful 2" w:semiHidden="1" w:unhideWhenUsed="1"/>
+    <w:lsdException w:name="Table Colorful 3" w:semiHidden="1" w:unhideWhenUsed="1"/>
+    <w:lsdException w:name="Table Columns 1" w:semiHidden="1" w:unhideWhenUsed="1"/>
+    <w:lsdException w:name="Table Columns 2" w:semiHidden="1" w:unhideWhenUsed="1"/>
+    <w:lsdException w:name="Table Columns 3" w:semiHidden="1" w:unhideWhenUsed="1"/>
+    <w:lsdException w:name="Table Columns 4" w:semiHidden="1" w:unhideWhenUsed="1"/>
+    <w:lsdException w:name="Table Columns 5" w:semiHidden="1" w:unhideWhenUsed="1"/>
+    <w:lsdException w:name="Table Grid 1" w:semiHidden="1" w:unhideWhenUsed="1"/>
+    <w:lsdException w:name="Table Grid 2" w:semiHidden="1" w:unhideWhenUsed="1"/>
+    <w:lsdException w:name="Table Grid 3" w:semiHidden="1" w:unhideWhenUsed="1"/>
+    <w:lsdException w:name="Table Grid 4" w:semiHidden="1" w:unhideWhenUsed="1"/>
+    <w:lsdException w:name="Table Grid 5" w:semiHidden="1" w:unhideWhenUsed="1"/>
+    <w:lsdException w:name="Table Grid 6" w:semiHidden="1" w:unhideWhenUsed="1"/>
+    <w:lsdException w:name="Table Grid 7" w:semiHidden="1" w:unhideWhenUsed="1"/>
+    <w:lsdException w:name="Table Grid 8" w:semiHidden="1" w:unhideWhenUsed="1"/>
+    <w:lsdException w:name="Table List 1" w:semiHidden="1" w:unhideWhenUsed="1"/>
+    <w:lsdException w:name="Table List 2" w:semiHidden="1" w:unhideWhenUsed="1"/>
+    <w:lsdException w:name="Table List 3" w:semiHidden="1" w:unhideWhenUsed="1"/>
+    <w:lsdException w:name="Table List 4" w:semiHidden="1" w:unhideWhenUsed="1"/>
+    <w:lsdException w:name="Table List 5" w:semiHidden="1" w:unhideWhenUsed="1"/>
+    <w:lsdException w:name="Table List 6" w:semiHidden="1" w:unhideWhenUsed="1"/>
+    <w:lsdException w:name="Table List 7" w:semiHidden="1" w:unhideWhenUsed="1"/>
+    <w:lsdException w:name="Table List 8" w:semiHidden="1" w:unhideWhenUsed="1"/>
+    <w:lsdException w:name="Table 3D effects 1" w:semiHidden="1" w:unhideWhenUsed="1"/>
+    <w:lsdException w:name="Table 3D effects 2" w:semiHidden="1" w:unhideWhenUsed="1"/>
+    <w:lsdException w:name="Table 3D effects 3" w:semiHidden="1" w:unhideWhenUsed="1"/>
+    <w:lsdException w:name="Table Contemporary" w:semiHidden="1" w:unhideWhenUsed="1"/>
+    <w:lsdException w:name="Table Elegant" w:semiHidden="1" w:unhideWhenUsed="1"/>
+    <w:lsdException w:name="Table Professional" w:semiHidden="1" w:unhideWhenUsed="1"/>
+    <w:lsdException w:name="Table Subtle 1" w:semiHidden="1" w:unhideWhenUsed="1"/>
+    <w:lsdException w:name="Table Subtle 2" w:semiHidden="1" w:unhideWhenUsed="1"/>
+    <w:lsdException w:name="Table Web 1" w:semiHidden="1" w:unhideWhenUsed="1"/>
+    <w:lsdException w:name="Table Web 2" w:semiHidden="1" w:unhideWhenUsed="1"/>
+    <w:lsdException w:name="Table Web 3" w:semiHidden="1" w:unhideWhenUsed="1"/>
+    <w:lsdException w:name="Balloon Text" w:semiHidden="1" w:unhideWhenUsed="1"/>
+    <w:lsdException w:name="Table Grid" w:uiPriority="59"/>
+    <w:lsdException w:name="Table Theme" w:semiHidden="1" w:unhideWhenUsed="1"/>
+    <w:lsdException w:name="Placeholder Text" w:semiHidden="1"/>
+    <w:lsdException w:name="No Spacing" w:uiPriority="1" w:qFormat="1"/>
+    <w:lsdException w:name="Light Shading" w:uiPriority="60"/>
+    <w:lsdException w:name="Light List" w:uiPriority="61"/>
+    <w:lsdException w:name="Light Grid" w:uiPriority="62"/>
+    <w:lsdException w:name="Medium Shading 1" w:uiPriority="63"/>
+    <w:lsdException w:name="Medium Shading 2" w:uiPriority="64"/>
+    <w:lsdException w:name="Medium List 1" w:uiPriority="65"/>
+    <w:lsdException w:name="Medium List 2" w:uiPriority="66"/>
+    <w:lsdException w:name="Medium Grid 1" w:uiPriority="67"/>
+    <w:lsdException w:name="Medium Grid 2" w:uiPriority="68"/>
+    <w:lsdException w:name="Medium Grid 3" w:uiPriority="69"/>
+    <w:lsdException w:name="Dark List" w:uiPriority="70"/>
+    <w:lsdException w:name="Colorful Shading" w:uiPriority="71"/>
+    <w:lsdException w:name="Colorful List" w:uiPriority="72"/>
+    <w:lsdException w:name="Colorful Grid" w:uiPriority="73"/>
+    <w:lsdException w:name="Light Shading Accent 1" w:uiPriority="60"/>
+    <w:lsdException w:name="Light List Accent 1" w:uiPriority="61"/>
+    <w:lsdException w:name="Light Grid Accent 1" w:uiPriority="62"/>
+    <w:lsdException w:name="Medium Shading 1 Accent 1" w:uiPriority="63"/>
+    <w:lsdException w:name="Medium Shading 2 Accent 1" w:uiPriority="64"/>
+    <w:lsdException w:name="Medium List 1 Accent 1" w:uiPriority="65"/>
+    <w:lsdException w:name="Revision" w:semiHidden="1"/>
+    <w:lsdException w:name="List Paragraph" w:uiPriority="34" w:qFormat="1"/>
+    <w:lsdException w:name="Quote" w:uiPriority="29" w:qFormat="1"/>
+    <w:lsdException w:name="Intense Quote" w:uiPriority="30" w:qFormat="1"/>
+    <w:lsdException w:name="Medium List 2 Accent 1" w:uiPriority="66"/>
+    <w:lsdException w:name="Medium Grid 1 Accent 1" w:uiPriority="67"/>
+    <w:lsdException w:name="Medium Grid 2 Accent 1" w:uiPriority="68"/>
+    <w:lsdException w:name="Medium Grid 3 Accent 1" w:uiPriority="69"/>
+    <w:lsdException w:name="Dark List Accent 1" w:uiPriority="70"/>
+    <w:lsdException w:name="Colorful Shading Accent 1" w:uiPriority="71"/>
+    <w:lsdException w:name="Colorful List Accent 1" w:uiPriority="72"/>
+    <w:lsdException w:name="Colorful Grid Accent 1" w:uiPriority="73"/>
+    <w:lsdException w:name="Light Shading Accent 2" w:uiPriority="60"/>
+    <w:lsdException w:name="Light List Accent 2" w:uiPriority="61"/>
+    <w:lsdException w:name="Light Grid Accent 2" w:uiPriority="62"/>
+    <w:lsdException w:name="Medium Shading 1 Accent 2" w:uiPriority="63"/>
+    <w:lsdException w:name="Medium Shading 2 Accent 2" w:uiPriority="64"/>
+    <w:lsdException w:name="Medium List 1 Accent 2" w:uiPriority="65"/>
+    <w:lsdException w:name="Medium List 2 Accent 2" w:uiPriority="66"/>
+    <w:lsdException w:name="Medium Grid 1 Accent 2" w:uiPriority="67"/>
+    <w:lsdException w:name="Medium Grid 2 Accent 2" w:uiPriority="68"/>
+    <w:lsdException w:name="Medium Grid 3 Accent 2" w:uiPriority="69"/>
+    <w:lsdException w:name="Dark List Accent 2" w:uiPriority="70"/>
+    <w:lsdException w:name="Colorful Shading Accent 2" w:uiPriority="71"/>
+    <w:lsdException w:name="Colorful List Accent 2" w:uiPriority="72"/>
+    <w:lsdException w:name="Colorful Grid Accent 2" w:uiPriority="73"/>
+    <w:lsdException w:name="Light Shading Accent 3" w:uiPriority="60"/>
+    <w:lsdException w:name="Light List Accent 3" w:uiPriority="61"/>
+    <w:lsdException w:name="Light Grid Accent 3" w:uiPriority="62"/>
+    <w:lsdException w:name="Medium Shading 1 Accent 3" w:uiPriority="63"/>
+    <w:lsdException w:name="Medium Shading 2 Accent 3" w:uiPriority="64"/>
+    <w:lsdException w:name="Medium List 1 Accent 3" w:uiPriority="65"/>
+    <w:lsdException w:name="Medium List 2 Accent 3" w:uiPriority="66"/>
+    <w:lsdException w:name="Medium Grid 1 Accent 3" w:uiPriority="67"/>
+    <w:lsdException w:name="Medium Grid 2 Accent 3" w:uiPriority="68"/>
+    <w:lsdException w:name="Medium Grid 3 Accent 3" w:uiPriority="69"/>
+    <w:lsdException w:name="Dark List Accent 3" w:uiPriority="70"/>
+    <w:lsdException w:name="Colorful Shading Accent 3" w:uiPriority="71"/>
+    <w:lsdException w:name="Colorful List Accent 3" w:uiPriority="72"/>
+    <w:lsdException w:name="Colorful Grid Accent 3" w:uiPriority="73"/>
+    <w:lsdException w:name="Light Shading Accent 4" w:uiPriority="60"/>
+    <w:lsdException w:name="Light List Accent 4" w:uiPriority="61"/>
+    <w:lsdException w:name="Light Grid Accent 4" w:uiPriority="62"/>
+    <w:lsdException w:name="Medium Shading 1 Accent 4" w:uiPriority="63"/>
+    <w:lsdException w:name="Medium Shading 2 Accent 4" w:uiPriority="64"/>
+    <w:lsdException w:name="Medium List 1 Accent 4" w:uiPriority="65"/>
+    <w:lsdException w:name="Medium List 2 Accent 4" w:uiPriority="66"/>
+    <w:lsdException w:name="Medium Grid 1 Accent 4" w:uiPriority="67"/>
+    <w:lsdException w:name="Medium Grid 2 Accent 4" w:uiPriority="68"/>
+    <w:lsdException w:name="Medium Grid 3 Accent 4" w:uiPriority="69"/>
+    <w:lsdException w:name="Dark List Accent 4" w:uiPriority="70"/>
+    <w:lsdException w:name="Colorful Shading Accent 4" w:uiPriority="71"/>
+    <w:lsdException w:name="Colorful List Accent 4" w:uiPriority="72"/>
+    <w:lsdException w:name="Colorful Grid Accent 4" w:uiPriority="73"/>
+    <w:lsdException w:name="Light Shading Accent 5" w:uiPriority="60"/>
+    <w:lsdException w:name="Light List Accent 5" w:uiPriority="61"/>
+    <w:lsdException w:name="Light Grid Accent 5" w:uiPriority="62"/>
+    <w:lsdException w:name="Medium Shading 1 Accent 5" w:uiPriority="63"/>
+    <w:lsdException w:name="Medium Shading 2 Accent 5" w:uiPriority="64"/>
+    <w:lsdException w:name="Medium List 1 Accent 5" w:uiPriority="65"/>
+    <w:lsdException w:name="Medium List 2 Accent 5" w:uiPriority="66"/>
+    <w:lsdException w:name="Medium Grid 1 Accent 5" w:uiPriority="67"/>
+    <w:lsdException w:name="Medium Grid 2 Accent 5" w:uiPriority="68"/>
+    <w:lsdException w:name="Medium Grid 3 Accent 5" w:uiPriority="69"/>
+    <w:lsdException w:name="Dark List Accent 5" w:uiPriority="70"/>
+    <w:lsdException w:name="Colorful Shading Accent 5" w:uiPriority="71"/>
+    <w:lsdException w:name="Colorful List Accent 5" w:uiPriority="72"/>
+    <w:lsdException w:name="Colorful Grid Accent 5" w:uiPriority="73"/>
+    <w:lsdException w:name="Light Shading Accent 6" w:uiPriority="60"/>
+    <w:lsdException w:name="Light List Accent 6" w:uiPriority="61"/>
+    <w:lsdException w:name="Light Grid Accent 6" w:uiPriority="62"/>
+    <w:lsdException w:name="Medium Shading 1 Accent 6" w:uiPriority="63"/>
+    <w:lsdException w:name="Medium Shading 2 Accent 6" w:uiPriority="64"/>
+    <w:lsdException w:name="Medium List 1 Accent 6" w:uiPriority="65"/>
+    <w:lsdException w:name="Medium List 2 Accent 6" w:uiPriority="66"/>
+    <w:lsdException w:name="Medium Grid 1 Accent 6" w:uiPriority="67"/>
+    <w:lsdException w:name="Medium Grid 2 Accent 6" w:uiPriority="68"/>
+    <w:lsdException w:name="Medium Grid 3 Accent 6" w:uiPriority="69"/>
+    <w:lsdException w:name="Dark List Accent 6" w:uiPriority="70"/>
+    <w:lsdException w:name="Colorful Shading Accent 6" w:uiPriority="71"/>
+    <w:lsdException w:name="Colorful List Accent 6" w:uiPriority="72"/>
+    <w:lsdException w:name="Colorful Grid Accent 6" w:uiPriority="73"/>
+    <w:lsdException w:name="Subtle Emphasis" w:uiPriority="19" w:qFormat="1"/>
+    <w:lsdException w:name="Intense Emphasis" w:uiPriority="21" w:qFormat="1"/>
+    <w:lsdException w:name="Subtle Reference" w:uiPriority="31" w:qFormat="1"/>
+    <w:lsdException w:name="Intense Reference" w:uiPriority="32" w:qFormat="1"/>
+    <w:lsdException w:name="Book Title" w:uiPriority="33" w:qFormat="1"/>
+    <w:lsdException w:name="Bibliography" w:semiHidden="1" w:uiPriority="37" w:unhideWhenUsed="1"/>
+    <w:lsdException w:name="TOC Heading" w:semiHidden="1" w:uiPriority="39" w:unhideWhenUsed="1" w:qFormat="1"/>
+    <w:lsdException w:name="Plain Table 1" w:uiPriority="41"/>
+    <w:lsdException w:name="Plain Table 2" w:uiPriority="42"/>
+    <w:lsdException w:name="Plain Table 3" w:uiPriority="43"/>
+    <w:lsdException w:name="Plain Table 4" w:uiPriority="44"/>
+    <w:lsdException w:name="Plain Table 5" w:uiPriority="45"/>
+    <w:lsdException w:name="Grid Table Light" w:uiPriority="40"/>
+    <w:lsdException w:name="Grid Table 1 Light" w:uiPriority="46"/>
+    <w:lsdException w:name="Grid Table 2" w:uiPriority="47"/>
+    <w:lsdException w:name="Grid Table 3" w:uiPriority="48"/>
+    <w:lsdException w:name="Grid Table 4" w:uiPriority="49"/>
+    <w:lsdException w:name="Grid Table 5 Dark" w:uiPriority="50"/>
+    <w:lsdException w:name="Grid Table 6 Colorful" w:uiPriority="51"/>
+    <w:lsdException w:name="Grid Table 7 Colorful" w:uiPriority="52"/>
+    <w:lsdException w:name="Grid Table 1 Light Accent 1" w:uiPriority="46"/>
+    <w:lsdException w:name="Grid Table 2 Accent 1" w:uiPriority="47"/>
+    <w:lsdException w:name="Grid Table 3 Accent 1" w:uiPriority="48"/>
+    <w:lsdException w:name="Grid Table 4 Accent 1" w:uiPriority="49"/>
+    <w:lsdException w:name="Grid Table 5 Dark Accent 1" w:uiPriority="50"/>
+    <w:lsdException w:name="Grid Table 6 Colorful Accent 1" w:uiPriority="51"/>
+    <w:lsdException w:name="Grid Table 7 Colorful Accent 1" w:uiPriority="52"/>
+    <w:lsdException w:name="Grid Table 1 Light Accent 2" w:uiPriority="46"/>
+    <w:lsdException w:name="Grid Table 2 Accent 2" w:uiPriority="47"/>
+    <w:lsdException w:name="Grid Table 3 Accent 2" w:uiPriority="48"/>
+    <w:lsdException w:name="Grid Table 4 Accent 2" w:uiPriority="49"/>
+    <w:lsdException w:name="Grid Table 5 Dark Accent 2" w:uiPriority="50"/>
+    <w:lsdException w:name="Grid Table 6 Colorful Accent 2" w:uiPriority="51"/>
+    <w:lsdException w:name="Grid Table 7 Colorful Accent 2" w:uiPriority="52"/>
+    <w:lsdException w:name="Grid Table 1 Light Accent 3" w:uiPriority="46"/>
+    <w:lsdException w:name="Grid Table 2 Accent 3" w:uiPriority="47"/>
+    <w:lsdException w:name="Grid Table 3 Accent 3" w:uiPriority="48"/>
+    <w:lsdException w:name="Grid Table 4 Accent 3" w:uiPriority="49"/>
+    <w:lsdException w:name="Grid Table 5 Dark Accent 3" w:uiPriority="50"/>
+    <w:lsdException w:name="Grid Table 6 Colorful Accent 3" w:uiPriority="51"/>
+    <w:lsdException w:name="Grid Table 7 Colorful Accent 3" w:uiPriority="52"/>
+    <w:lsdException w:name="Grid Table 1 Light Accent 4" w:uiPriority="46"/>
+    <w:lsdException w:name="Grid Table 2 Accent 4" w:uiPriority="47"/>
+    <w:lsdException w:name="Grid Table 3 Accent 4" w:uiPriority="48"/>
+    <w:lsdException w:name="Grid Table 4 Accent 4" w:uiPriority="49"/>
+    <w:lsdException w:name="Grid Table 5 Dark Accent 4" w:uiPriority="50"/>
+    <w:lsdException w:name="Grid Table 6 Colorful Accent 4" w:uiPriority="51"/>
+    <w:lsdException w:name="Grid Table 7 Colorful Accent 4" w:uiPriority="52"/>
+    <w:lsdException w:name="Grid Table 1 Light Accent 5" w:uiPriority="46"/>
+    <w:lsdException w:name="Grid Table 2 Accent 5" w:uiPriority="47"/>
+    <w:lsdException w:name="Grid Table 3 Accent 5" w:uiPriority="48"/>
+    <w:lsdException w:name="Grid Table 4 Accent 5" w:uiPriority="49"/>
+    <w:lsdException w:name="Grid Table 5 Dark Accent 5" w:uiPriority="50"/>
+    <w:lsdException w:name="Grid Table 6 Colorful Accent 5" w:uiPriority="51"/>
+    <w:lsdException w:name="Grid Table 7 Colorful Accent 5" w:uiPriority="52"/>
+    <w:lsdException w:name="Grid Table 1 Light Accent 6" w:uiPriority="46"/>
+    <w:lsdException w:name="Grid Table 2 Accent 6" w:uiPriority="47"/>
+    <w:lsdException w:name="Grid Table 3 Accent 6" w:uiPriority="48"/>
+    <w:lsdException w:name="Grid Table 4 Accent 6" w:uiPriority="49"/>
+    <w:lsdException w:name="Grid Table 5 Dark Accent 6" w:uiPriority="50"/>
+    <w:lsdException w:name="Grid Table 6 Colorful Accent 6" w:uiPriority="51"/>
+    <w:lsdException w:name="Grid Table 7 Colorful Accent 6" w:uiPriority="52"/>
+    <w:lsdException w:name="List Table 1 Light" w:uiPriority="46"/>
+    <w:lsdException w:name="List Table 2" w:uiPriority="47"/>
+    <w:lsdException w:name="List Table 3" w:uiPriority="48"/>
+    <w:lsdException w:name="List Table 4" w:uiPriority="49"/>
+    <w:lsdException w:name="List Table 5 Dark" w:uiPriority="50"/>
+    <w:lsdException w:name="List Table 6 Colorful" w:uiPriority="51"/>
+    <w:lsdException w:name="List Table 7 Colorful" w:uiPriority="52"/>
+    <w:lsdException w:name="List Table 1 Light Accent 1" w:uiPriority="46"/>
+    <w:lsdException w:name="List Table 2 Accent 1" w:uiPriority="47"/>
+    <w:lsdException w:name="List Table 3 Accent 1" w:uiPriority="48"/>
+    <w:lsdException w:name="List Table 4 Accent 1" w:uiPriority="49"/>
+    <w:lsdException w:name="List Table 5 Dark Accent 1" w:uiPriority="50"/>
+    <w:lsdException w:name="List Table 6 Colorful Accent 1" w:uiPriority="51"/>
+    <w:lsdException w:name="List Table 7 Colorful Accent 1" w:uiPriority="52"/>
+    <w:lsdException w:name="List Table 1 Light Accent 2" w:uiPriority="46"/>
+    <w:lsdException w:name="List Table 2 Accent 2" w:uiPriority="47"/>
+    <w:lsdException w:name="List Table 3 Accent 2" w:uiPriority="48"/>
+    <w:lsdException w:name="List Table 4 Accent 2" w:uiPriority="49"/>
+    <w:lsdException w:name="List Table 5 Dark Accent 2" w:uiPriority="50"/>
+    <w:lsdException w:name="List Table 6 Colorful Accent 2" w:uiPriority="51"/>
+    <w:lsdException w:name="List Table 7 Colorful Accent 2" w:uiPriority="52"/>
+    <w:lsdException w:name="List Table 1 Light Accent 3" w:uiPriority="46"/>
+    <w:lsdException w:name="List Table 2 Accent 3" w:uiPriority="47"/>
+    <w:lsdException w:name="List Table 3 Accent 3" w:uiPriority="48"/>
+    <w:lsdException w:name="List Table 4 Accent 3" w:uiPriority="49"/>
+    <w:lsdException w:name="List Table 5 Dark Accent 3" w:uiPriority="50"/>
+    <w:lsdException w:name="List Table 6 Colorful Accent 3" w:uiPriority="51"/>
+    <w:lsdException w:name="List Table 7 Colorful Accent 3" w:uiPriority="52"/>
+    <w:lsdException w:name="List Table 1 Light Accent 4" w:uiPriority="46"/>
+    <w:lsdException w:name="List Table 2 Accent 4" w:uiPriority="47"/>
+    <w:lsdException w:name="List Table 3 Accent 4" w:uiPriority="48"/>
+    <w:lsdException w:name="List Table 4 Accent 4" w:uiPriority="49"/>
+    <w:lsdException w:name="List Table 5 Dark Accent 4" w:uiPriority="50"/>
+    <w:lsdException w:name="List Table 6 Colorful Accent 4" w:uiPriority="51"/>
+    <w:lsdException w:name="List Table 7 Colorful Accent 4" w:uiPriority="52"/>
+    <w:lsdException w:name="List Table 1 Light Accent 5" w:uiPriority="46"/>
+    <w:lsdException w:name="List Table 2 Accent 5" w:uiPriority="47"/>
+    <w:lsdException w:name="List Table 3 Accent 5" w:uiPriority="48"/>
+    <w:lsdException w:name="List Table 4 Accent 5" w:uiPriority="49"/>
+    <w:lsdException w:name="List Table 5 Dark Accent 5" w:uiPriority="50"/>
+    <w:lsdException w:name="List Table 6 Colorful Accent 5" w:uiPriority="51"/>
+    <w:lsdException w:name="List Table 7 Colorful Accent 5" w:uiPriority="52"/>
+    <w:lsdException w:name="List Table 1 Light Accent 6" w:uiPriority="46"/>
+    <w:lsdException w:name="List Table 2 Accent 6" w:uiPriority="47"/>
+    <w:lsdException w:name="List Table 3 Accent 6" w:uiPriority="48"/>
+    <w:lsdException w:name="List Table 4 Accent 6" w:uiPriority="49"/>
+    <w:lsdException w:name="List Table 5 Dark Accent 6" w:uiPriority="50"/>
+    <w:lsdException w:name="List Table 6 Colorful Accent 6" w:uiPriority="51"/>
+    <w:lsdException w:name="List Table 7 Colorful Accent 6" w:uiPriority="52"/>
   </w:latentStyles>
   <w:style w:type="paragraph" w:default="1" w:styleId="Normal">
     <w:name w:val="Normal"/>

</xml_diff>